<commit_message>
diagrama de arquitetura no relatorio
</commit_message>
<xml_diff>
--- a/Relatório.docx
+++ b/Relatório.docx
@@ -129,7 +129,7 @@
           <w14:ligatures w14:val="none"/>
         </w:rPr>
       </w:pPr>
-      <w:bookmarkStart w:id="0" w:name="_Toc183384712"/>
+      <w:bookmarkStart w:id="0" w:name="_Toc184989699"/>
       <w:r>
         <w:rPr>
           <w:rFonts w:ascii="Times New Roman" w:eastAsia="Times New Roman" w:hAnsi="Times New Roman" w:cs="Times New Roman"/>
@@ -272,31 +272,7 @@
           <w14:ligatures w14:val="none"/>
         </w:rPr>
         <w:br/>
-        <w:t>No. 23510 – Guilherme Azeredo (</w:t>
-      </w:r>
-      <w:proofErr w:type="spellStart"/>
-      <w:r>
-        <w:rPr>
-          <w:rFonts w:ascii="Times New Roman" w:eastAsia="Times New Roman" w:hAnsi="Times New Roman" w:cs="Times New Roman"/>
-          <w:kern w:val="0"/>
-          <w:sz w:val="24"/>
-          <w:szCs w:val="24"/>
-          <w:lang w:eastAsia="pt-PT"/>
-          <w14:ligatures w14:val="none"/>
-        </w:rPr>
-        <w:t>Developer</w:t>
-      </w:r>
-      <w:proofErr w:type="spellEnd"/>
-      <w:r>
-        <w:rPr>
-          <w:rFonts w:ascii="Times New Roman" w:eastAsia="Times New Roman" w:hAnsi="Times New Roman" w:cs="Times New Roman"/>
-          <w:kern w:val="0"/>
-          <w:sz w:val="24"/>
-          <w:szCs w:val="24"/>
-          <w:lang w:eastAsia="pt-PT"/>
-          <w14:ligatures w14:val="none"/>
-        </w:rPr>
-        <w:t>)</w:t>
+        <w:t>No. 23510 – Guilherme Azeredo (Developer)</w:t>
       </w:r>
       <w:r>
         <w:rPr>
@@ -308,31 +284,7 @@
           <w14:ligatures w14:val="none"/>
         </w:rPr>
         <w:br/>
-        <w:t>No. 23513 – Afonso Castro (</w:t>
-      </w:r>
-      <w:proofErr w:type="spellStart"/>
-      <w:r>
-        <w:rPr>
-          <w:rFonts w:ascii="Times New Roman" w:eastAsia="Times New Roman" w:hAnsi="Times New Roman" w:cs="Times New Roman"/>
-          <w:kern w:val="0"/>
-          <w:sz w:val="24"/>
-          <w:szCs w:val="24"/>
-          <w:lang w:eastAsia="pt-PT"/>
-          <w14:ligatures w14:val="none"/>
-        </w:rPr>
-        <w:t>Developer</w:t>
-      </w:r>
-      <w:proofErr w:type="spellEnd"/>
-      <w:r>
-        <w:rPr>
-          <w:rFonts w:ascii="Times New Roman" w:eastAsia="Times New Roman" w:hAnsi="Times New Roman" w:cs="Times New Roman"/>
-          <w:kern w:val="0"/>
-          <w:sz w:val="24"/>
-          <w:szCs w:val="24"/>
-          <w:lang w:eastAsia="pt-PT"/>
-          <w14:ligatures w14:val="none"/>
-        </w:rPr>
-        <w:t>)</w:t>
+        <w:t>No. 23513 – Afonso Castro (Developer)</w:t>
       </w:r>
     </w:p>
     <w:p>
@@ -572,7 +524,7 @@
           <w:r>
             <w:fldChar w:fldCharType="separate"/>
           </w:r>
-          <w:hyperlink w:anchor="_Toc183384712" w:history="1">
+          <w:hyperlink w:anchor="_Toc184989699" w:history="1">
             <w:r>
               <w:rPr>
                 <w:rStyle w:val="Hiperligao"/>
@@ -605,7 +557,7 @@
                 <w:noProof/>
                 <w:webHidden/>
               </w:rPr>
-              <w:instrText xml:space="preserve"> PAGEREF _Toc183384712 \h </w:instrText>
+              <w:instrText xml:space="preserve"> PAGEREF _Toc184989699 \h </w:instrText>
             </w:r>
             <w:r>
               <w:rPr>
@@ -650,7 +602,7 @@
               <w:lang w:eastAsia="pt-PT"/>
             </w:rPr>
           </w:pPr>
-          <w:hyperlink w:anchor="_Toc183384713" w:history="1">
+          <w:hyperlink w:anchor="_Toc184989700" w:history="1">
             <w:r>
               <w:rPr>
                 <w:rStyle w:val="Hiperligao"/>
@@ -683,7 +635,7 @@
                 <w:noProof/>
                 <w:webHidden/>
               </w:rPr>
-              <w:instrText xml:space="preserve"> PAGEREF _Toc183384713 \h </w:instrText>
+              <w:instrText xml:space="preserve"> PAGEREF _Toc184989700 \h </w:instrText>
             </w:r>
             <w:r>
               <w:rPr>
@@ -703,7 +655,7 @@
                 <w:noProof/>
                 <w:webHidden/>
               </w:rPr>
-              <w:t>3</w:t>
+              <w:t>4</w:t>
             </w:r>
             <w:r>
               <w:rPr>
@@ -728,7 +680,7 @@
               <w:lang w:eastAsia="pt-PT"/>
             </w:rPr>
           </w:pPr>
-          <w:hyperlink w:anchor="_Toc183384714" w:history="1">
+          <w:hyperlink w:anchor="_Toc184989701" w:history="1">
             <w:r>
               <w:rPr>
                 <w:rStyle w:val="Hiperligao"/>
@@ -761,7 +713,7 @@
                 <w:noProof/>
                 <w:webHidden/>
               </w:rPr>
-              <w:instrText xml:space="preserve"> PAGEREF _Toc183384714 \h </w:instrText>
+              <w:instrText xml:space="preserve"> PAGEREF _Toc184989701 \h </w:instrText>
             </w:r>
             <w:r>
               <w:rPr>
@@ -781,7 +733,7 @@
                 <w:noProof/>
                 <w:webHidden/>
               </w:rPr>
-              <w:t>4</w:t>
+              <w:t>5</w:t>
             </w:r>
             <w:r>
               <w:rPr>
@@ -806,7 +758,7 @@
               <w:lang w:eastAsia="pt-PT"/>
             </w:rPr>
           </w:pPr>
-          <w:hyperlink w:anchor="_Toc183384715" w:history="1">
+          <w:hyperlink w:anchor="_Toc184989702" w:history="1">
             <w:r>
               <w:rPr>
                 <w:rStyle w:val="Hiperligao"/>
@@ -839,7 +791,7 @@
                 <w:noProof/>
                 <w:webHidden/>
               </w:rPr>
-              <w:instrText xml:space="preserve"> PAGEREF _Toc183384715 \h </w:instrText>
+              <w:instrText xml:space="preserve"> PAGEREF _Toc184989702 \h </w:instrText>
             </w:r>
             <w:r>
               <w:rPr>
@@ -859,7 +811,7 @@
                 <w:noProof/>
                 <w:webHidden/>
               </w:rPr>
-              <w:t>4</w:t>
+              <w:t>5</w:t>
             </w:r>
             <w:r>
               <w:rPr>
@@ -884,7 +836,7 @@
               <w:lang w:eastAsia="pt-PT"/>
             </w:rPr>
           </w:pPr>
-          <w:hyperlink w:anchor="_Toc183384716" w:history="1">
+          <w:hyperlink w:anchor="_Toc184989703" w:history="1">
             <w:r>
               <w:rPr>
                 <w:rStyle w:val="Hiperligao"/>
@@ -917,7 +869,7 @@
                 <w:noProof/>
                 <w:webHidden/>
               </w:rPr>
-              <w:instrText xml:space="preserve"> PAGEREF _Toc183384716 \h </w:instrText>
+              <w:instrText xml:space="preserve"> PAGEREF _Toc184989703 \h </w:instrText>
             </w:r>
             <w:r>
               <w:rPr>
@@ -937,7 +889,7 @@
                 <w:noProof/>
                 <w:webHidden/>
               </w:rPr>
-              <w:t>4</w:t>
+              <w:t>5</w:t>
             </w:r>
             <w:r>
               <w:rPr>
@@ -962,7 +914,7 @@
               <w:lang w:eastAsia="pt-PT"/>
             </w:rPr>
           </w:pPr>
-          <w:hyperlink w:anchor="_Toc183384717" w:history="1">
+          <w:hyperlink w:anchor="_Toc184989704" w:history="1">
             <w:r>
               <w:rPr>
                 <w:rStyle w:val="Hiperligao"/>
@@ -995,7 +947,7 @@
                 <w:noProof/>
                 <w:webHidden/>
               </w:rPr>
-              <w:instrText xml:space="preserve"> PAGEREF _Toc183384717 \h </w:instrText>
+              <w:instrText xml:space="preserve"> PAGEREF _Toc184989704 \h </w:instrText>
             </w:r>
             <w:r>
               <w:rPr>
@@ -1015,7 +967,7 @@
                 <w:noProof/>
                 <w:webHidden/>
               </w:rPr>
-              <w:t>4</w:t>
+              <w:t>5</w:t>
             </w:r>
             <w:r>
               <w:rPr>
@@ -1040,7 +992,7 @@
               <w:lang w:eastAsia="pt-PT"/>
             </w:rPr>
           </w:pPr>
-          <w:hyperlink w:anchor="_Toc183384718" w:history="1">
+          <w:hyperlink w:anchor="_Toc184989705" w:history="1">
             <w:r>
               <w:rPr>
                 <w:rStyle w:val="Hiperligao"/>
@@ -1073,7 +1025,7 @@
                 <w:noProof/>
                 <w:webHidden/>
               </w:rPr>
-              <w:instrText xml:space="preserve"> PAGEREF _Toc183384718 \h </w:instrText>
+              <w:instrText xml:space="preserve"> PAGEREF _Toc184989705 \h </w:instrText>
             </w:r>
             <w:r>
               <w:rPr>
@@ -1118,7 +1070,7 @@
               <w:lang w:eastAsia="pt-PT"/>
             </w:rPr>
           </w:pPr>
-          <w:hyperlink w:anchor="_Toc183384719" w:history="1">
+          <w:hyperlink w:anchor="_Toc184989706" w:history="1">
             <w:r>
               <w:rPr>
                 <w:rStyle w:val="Hiperligao"/>
@@ -1151,7 +1103,7 @@
                 <w:noProof/>
                 <w:webHidden/>
               </w:rPr>
-              <w:instrText xml:space="preserve"> PAGEREF _Toc183384719 \h </w:instrText>
+              <w:instrText xml:space="preserve"> PAGEREF _Toc184989706 \h </w:instrText>
             </w:r>
             <w:r>
               <w:rPr>
@@ -1196,7 +1148,7 @@
               <w:lang w:eastAsia="pt-PT"/>
             </w:rPr>
           </w:pPr>
-          <w:hyperlink w:anchor="_Toc183384720" w:history="1">
+          <w:hyperlink w:anchor="_Toc184989707" w:history="1">
             <w:r>
               <w:rPr>
                 <w:rStyle w:val="Hiperligao"/>
@@ -1229,7 +1181,7 @@
                 <w:noProof/>
                 <w:webHidden/>
               </w:rPr>
-              <w:instrText xml:space="preserve"> PAGEREF _Toc183384720 \h </w:instrText>
+              <w:instrText xml:space="preserve"> PAGEREF _Toc184989707 \h </w:instrText>
             </w:r>
             <w:r>
               <w:rPr>
@@ -1249,7 +1201,7 @@
                 <w:noProof/>
                 <w:webHidden/>
               </w:rPr>
-              <w:t>5</w:t>
+              <w:t>6</w:t>
             </w:r>
             <w:r>
               <w:rPr>
@@ -1274,7 +1226,7 @@
               <w:lang w:eastAsia="pt-PT"/>
             </w:rPr>
           </w:pPr>
-          <w:hyperlink w:anchor="_Toc183384721" w:history="1">
+          <w:hyperlink w:anchor="_Toc184989708" w:history="1">
             <w:r>
               <w:rPr>
                 <w:rStyle w:val="Hiperligao"/>
@@ -1307,7 +1259,7 @@
                 <w:noProof/>
                 <w:webHidden/>
               </w:rPr>
-              <w:instrText xml:space="preserve"> PAGEREF _Toc183384721 \h </w:instrText>
+              <w:instrText xml:space="preserve"> PAGEREF _Toc184989708 \h </w:instrText>
             </w:r>
             <w:r>
               <w:rPr>
@@ -1327,7 +1279,7 @@
                 <w:noProof/>
                 <w:webHidden/>
               </w:rPr>
-              <w:t>5</w:t>
+              <w:t>6</w:t>
             </w:r>
             <w:r>
               <w:rPr>
@@ -1352,7 +1304,7 @@
               <w:lang w:eastAsia="pt-PT"/>
             </w:rPr>
           </w:pPr>
-          <w:hyperlink w:anchor="_Toc183384722" w:history="1">
+          <w:hyperlink w:anchor="_Toc184989709" w:history="1">
             <w:r>
               <w:rPr>
                 <w:rStyle w:val="Hiperligao"/>
@@ -1385,7 +1337,7 @@
                 <w:noProof/>
                 <w:webHidden/>
               </w:rPr>
-              <w:instrText xml:space="preserve"> PAGEREF _Toc183384722 \h </w:instrText>
+              <w:instrText xml:space="preserve"> PAGEREF _Toc184989709 \h </w:instrText>
             </w:r>
             <w:r>
               <w:rPr>
@@ -1405,7 +1357,7 @@
                 <w:noProof/>
                 <w:webHidden/>
               </w:rPr>
-              <w:t>5</w:t>
+              <w:t>6</w:t>
             </w:r>
             <w:r>
               <w:rPr>
@@ -1430,7 +1382,7 @@
               <w:lang w:eastAsia="pt-PT"/>
             </w:rPr>
           </w:pPr>
-          <w:hyperlink w:anchor="_Toc183384723" w:history="1">
+          <w:hyperlink w:anchor="_Toc184989710" w:history="1">
             <w:r>
               <w:rPr>
                 <w:rStyle w:val="Hiperligao"/>
@@ -1463,7 +1415,7 @@
                 <w:noProof/>
                 <w:webHidden/>
               </w:rPr>
-              <w:instrText xml:space="preserve"> PAGEREF _Toc183384723 \h </w:instrText>
+              <w:instrText xml:space="preserve"> PAGEREF _Toc184989710 \h </w:instrText>
             </w:r>
             <w:r>
               <w:rPr>
@@ -1508,7 +1460,7 @@
               <w:lang w:eastAsia="pt-PT"/>
             </w:rPr>
           </w:pPr>
-          <w:hyperlink w:anchor="_Toc183384724" w:history="1">
+          <w:hyperlink w:anchor="_Toc184989711" w:history="1">
             <w:r>
               <w:rPr>
                 <w:rStyle w:val="Hiperligao"/>
@@ -1541,7 +1493,7 @@
                 <w:noProof/>
                 <w:webHidden/>
               </w:rPr>
-              <w:instrText xml:space="preserve"> PAGEREF _Toc183384724 \h </w:instrText>
+              <w:instrText xml:space="preserve"> PAGEREF _Toc184989711 \h </w:instrText>
             </w:r>
             <w:r>
               <w:rPr>
@@ -1561,7 +1513,7 @@
                 <w:noProof/>
                 <w:webHidden/>
               </w:rPr>
-              <w:t>6</w:t>
+              <w:t>7</w:t>
             </w:r>
             <w:r>
               <w:rPr>
@@ -1586,7 +1538,7 @@
               <w:lang w:eastAsia="pt-PT"/>
             </w:rPr>
           </w:pPr>
-          <w:hyperlink w:anchor="_Toc183384725" w:history="1">
+          <w:hyperlink w:anchor="_Toc184989712" w:history="1">
             <w:r>
               <w:rPr>
                 <w:rStyle w:val="Hiperligao"/>
@@ -1619,7 +1571,7 @@
                 <w:noProof/>
                 <w:webHidden/>
               </w:rPr>
-              <w:instrText xml:space="preserve"> PAGEREF _Toc183384725 \h </w:instrText>
+              <w:instrText xml:space="preserve"> PAGEREF _Toc184989712 \h </w:instrText>
             </w:r>
             <w:r>
               <w:rPr>
@@ -1639,7 +1591,7 @@
                 <w:noProof/>
                 <w:webHidden/>
               </w:rPr>
-              <w:t>7</w:t>
+              <w:t>8</w:t>
             </w:r>
             <w:r>
               <w:rPr>
@@ -1664,7 +1616,7 @@
               <w:lang w:eastAsia="pt-PT"/>
             </w:rPr>
           </w:pPr>
-          <w:hyperlink w:anchor="_Toc183384726" w:history="1">
+          <w:hyperlink w:anchor="_Toc184989713" w:history="1">
             <w:r>
               <w:rPr>
                 <w:rStyle w:val="Hiperligao"/>
@@ -1697,7 +1649,7 @@
                 <w:noProof/>
                 <w:webHidden/>
               </w:rPr>
-              <w:instrText xml:space="preserve"> PAGEREF _Toc183384726 \h </w:instrText>
+              <w:instrText xml:space="preserve"> PAGEREF _Toc184989713 \h </w:instrText>
             </w:r>
             <w:r>
               <w:rPr>
@@ -1717,7 +1669,7 @@
                 <w:noProof/>
                 <w:webHidden/>
               </w:rPr>
-              <w:t>7</w:t>
+              <w:t>8</w:t>
             </w:r>
             <w:r>
               <w:rPr>
@@ -1742,7 +1694,7 @@
               <w:lang w:eastAsia="pt-PT"/>
             </w:rPr>
           </w:pPr>
-          <w:hyperlink w:anchor="_Toc183384727" w:history="1">
+          <w:hyperlink w:anchor="_Toc184989714" w:history="1">
             <w:r>
               <w:rPr>
                 <w:rStyle w:val="Hiperligao"/>
@@ -1775,7 +1727,7 @@
                 <w:noProof/>
                 <w:webHidden/>
               </w:rPr>
-              <w:instrText xml:space="preserve"> PAGEREF _Toc183384727 \h </w:instrText>
+              <w:instrText xml:space="preserve"> PAGEREF _Toc184989714 \h </w:instrText>
             </w:r>
             <w:r>
               <w:rPr>
@@ -1795,7 +1747,7 @@
                 <w:noProof/>
                 <w:webHidden/>
               </w:rPr>
-              <w:t>8</w:t>
+              <w:t>9</w:t>
             </w:r>
             <w:r>
               <w:rPr>
@@ -1820,7 +1772,7 @@
               <w:lang w:eastAsia="pt-PT"/>
             </w:rPr>
           </w:pPr>
-          <w:hyperlink w:anchor="_Toc183384728" w:history="1">
+          <w:hyperlink w:anchor="_Toc184989715" w:history="1">
             <w:r>
               <w:rPr>
                 <w:rStyle w:val="Hiperligao"/>
@@ -1853,7 +1805,7 @@
                 <w:noProof/>
                 <w:webHidden/>
               </w:rPr>
-              <w:instrText xml:space="preserve"> PAGEREF _Toc183384728 \h </w:instrText>
+              <w:instrText xml:space="preserve"> PAGEREF _Toc184989715 \h </w:instrText>
             </w:r>
             <w:r>
               <w:rPr>
@@ -1873,7 +1825,7 @@
                 <w:noProof/>
                 <w:webHidden/>
               </w:rPr>
-              <w:t>9</w:t>
+              <w:t>10</w:t>
             </w:r>
             <w:r>
               <w:rPr>
@@ -1898,7 +1850,7 @@
               <w:lang w:eastAsia="pt-PT"/>
             </w:rPr>
           </w:pPr>
-          <w:hyperlink w:anchor="_Toc183384729" w:history="1">
+          <w:hyperlink w:anchor="_Toc184989716" w:history="1">
             <w:r>
               <w:rPr>
                 <w:rStyle w:val="Hiperligao"/>
@@ -1910,7 +1862,7 @@
                 <w:lang w:eastAsia="pt-PT"/>
                 <w14:ligatures w14:val="none"/>
               </w:rPr>
-              <w:t>6. Diagrama de Casos de Uso</w:t>
+              <w:t>6. Diagrama De Arquitetura do sistema</w:t>
             </w:r>
             <w:r>
               <w:rPr>
@@ -1931,7 +1883,7 @@
                 <w:noProof/>
                 <w:webHidden/>
               </w:rPr>
-              <w:instrText xml:space="preserve"> PAGEREF _Toc183384729 \h </w:instrText>
+              <w:instrText xml:space="preserve"> PAGEREF _Toc184989716 \h </w:instrText>
             </w:r>
             <w:r>
               <w:rPr>
@@ -1976,7 +1928,7 @@
               <w:lang w:eastAsia="pt-PT"/>
             </w:rPr>
           </w:pPr>
-          <w:hyperlink w:anchor="_Toc183384730" w:history="1">
+          <w:hyperlink w:anchor="_Toc184989717" w:history="1">
             <w:r>
               <w:rPr>
                 <w:rStyle w:val="Hiperligao"/>
@@ -1988,7 +1940,7 @@
                 <w:lang w:eastAsia="pt-PT"/>
                 <w14:ligatures w14:val="none"/>
               </w:rPr>
-              <w:t>7. Diagrama de Domínio</w:t>
+              <w:t>7. Diagrama de Casos de Uso</w:t>
             </w:r>
             <w:r>
               <w:rPr>
@@ -2009,7 +1961,7 @@
                 <w:noProof/>
                 <w:webHidden/>
               </w:rPr>
-              <w:instrText xml:space="preserve"> PAGEREF _Toc183384730 \h </w:instrText>
+              <w:instrText xml:space="preserve"> PAGEREF _Toc184989717 \h </w:instrText>
             </w:r>
             <w:r>
               <w:rPr>
@@ -2029,7 +1981,7 @@
                 <w:noProof/>
                 <w:webHidden/>
               </w:rPr>
-              <w:t>12</w:t>
+              <w:t>13</w:t>
             </w:r>
             <w:r>
               <w:rPr>
@@ -2054,7 +2006,7 @@
               <w:lang w:eastAsia="pt-PT"/>
             </w:rPr>
           </w:pPr>
-          <w:hyperlink w:anchor="_Toc183384731" w:history="1">
+          <w:hyperlink w:anchor="_Toc184989718" w:history="1">
             <w:r>
               <w:rPr>
                 <w:rStyle w:val="Hiperligao"/>
@@ -2066,7 +2018,7 @@
                 <w:lang w:eastAsia="pt-PT"/>
                 <w14:ligatures w14:val="none"/>
               </w:rPr>
-              <w:t>8. Diagrama ER (Modelo Entidade-Relação)</w:t>
+              <w:t>8. Diagrama de Domínio</w:t>
             </w:r>
             <w:r>
               <w:rPr>
@@ -2087,7 +2039,7 @@
                 <w:noProof/>
                 <w:webHidden/>
               </w:rPr>
-              <w:instrText xml:space="preserve"> PAGEREF _Toc183384731 \h </w:instrText>
+              <w:instrText xml:space="preserve"> PAGEREF _Toc184989718 \h </w:instrText>
             </w:r>
             <w:r>
               <w:rPr>
@@ -2132,7 +2084,7 @@
               <w:lang w:eastAsia="pt-PT"/>
             </w:rPr>
           </w:pPr>
-          <w:hyperlink w:anchor="_Toc183384732" w:history="1">
+          <w:hyperlink w:anchor="_Toc184989719" w:history="1">
             <w:r>
               <w:rPr>
                 <w:rStyle w:val="Hiperligao"/>
@@ -2144,7 +2096,7 @@
                 <w:lang w:eastAsia="pt-PT"/>
                 <w14:ligatures w14:val="none"/>
               </w:rPr>
-              <w:t>9. Diagrama de Estados</w:t>
+              <w:t>9. Diagrama ER (Modelo Entidade-Relação)</w:t>
             </w:r>
             <w:r>
               <w:rPr>
@@ -2165,7 +2117,7 @@
                 <w:noProof/>
                 <w:webHidden/>
               </w:rPr>
-              <w:instrText xml:space="preserve"> PAGEREF _Toc183384732 \h </w:instrText>
+              <w:instrText xml:space="preserve"> PAGEREF _Toc184989719 \h </w:instrText>
             </w:r>
             <w:r>
               <w:rPr>
@@ -2185,7 +2137,7 @@
                 <w:noProof/>
                 <w:webHidden/>
               </w:rPr>
-              <w:t>15</w:t>
+              <w:t>16</w:t>
             </w:r>
             <w:r>
               <w:rPr>
@@ -2210,7 +2162,7 @@
               <w:lang w:eastAsia="pt-PT"/>
             </w:rPr>
           </w:pPr>
-          <w:hyperlink w:anchor="_Toc183384733" w:history="1">
+          <w:hyperlink w:anchor="_Toc184989720" w:history="1">
             <w:r>
               <w:rPr>
                 <w:rStyle w:val="Hiperligao"/>
@@ -2222,7 +2174,7 @@
                 <w:lang w:eastAsia="pt-PT"/>
                 <w14:ligatures w14:val="none"/>
               </w:rPr>
-              <w:t>10. Anexos</w:t>
+              <w:t>10. Diagrama de Estados</w:t>
             </w:r>
             <w:r>
               <w:rPr>
@@ -2243,7 +2195,7 @@
                 <w:noProof/>
                 <w:webHidden/>
               </w:rPr>
-              <w:instrText xml:space="preserve"> PAGEREF _Toc183384733 \h </w:instrText>
+              <w:instrText xml:space="preserve"> PAGEREF _Toc184989720 \h </w:instrText>
             </w:r>
             <w:r>
               <w:rPr>
@@ -2263,7 +2215,7 @@
                 <w:noProof/>
                 <w:webHidden/>
               </w:rPr>
-              <w:t>16</w:t>
+              <w:t>17</w:t>
             </w:r>
             <w:r>
               <w:rPr>
@@ -2288,7 +2240,7 @@
               <w:lang w:eastAsia="pt-PT"/>
             </w:rPr>
           </w:pPr>
-          <w:hyperlink w:anchor="_Toc183384734" w:history="1">
+          <w:hyperlink w:anchor="_Toc184989721" w:history="1">
             <w:r>
               <w:rPr>
                 <w:rStyle w:val="Hiperligao"/>
@@ -2300,7 +2252,7 @@
                 <w:lang w:eastAsia="pt-PT"/>
                 <w14:ligatures w14:val="none"/>
               </w:rPr>
-              <w:t>11. Conclusão</w:t>
+              <w:t>11. Anexos</w:t>
             </w:r>
             <w:r>
               <w:rPr>
@@ -2321,7 +2273,7 @@
                 <w:noProof/>
                 <w:webHidden/>
               </w:rPr>
-              <w:instrText xml:space="preserve"> PAGEREF _Toc183384734 \h </w:instrText>
+              <w:instrText xml:space="preserve"> PAGEREF _Toc184989721 \h </w:instrText>
             </w:r>
             <w:r>
               <w:rPr>
@@ -2341,7 +2293,7 @@
                 <w:noProof/>
                 <w:webHidden/>
               </w:rPr>
-              <w:t>17</w:t>
+              <w:t>18</w:t>
             </w:r>
             <w:r>
               <w:rPr>
@@ -2366,7 +2318,7 @@
               <w:lang w:eastAsia="pt-PT"/>
             </w:rPr>
           </w:pPr>
-          <w:hyperlink w:anchor="_Toc183384735" w:history="1">
+          <w:hyperlink w:anchor="_Toc184989722" w:history="1">
             <w:r>
               <w:rPr>
                 <w:rStyle w:val="Hiperligao"/>
@@ -2378,7 +2330,7 @@
                 <w:lang w:eastAsia="pt-PT"/>
                 <w14:ligatures w14:val="none"/>
               </w:rPr>
-              <w:t>12. Bibliografia</w:t>
+              <w:t>12. Conclusão</w:t>
             </w:r>
             <w:r>
               <w:rPr>
@@ -2399,7 +2351,7 @@
                 <w:noProof/>
                 <w:webHidden/>
               </w:rPr>
-              <w:instrText xml:space="preserve"> PAGEREF _Toc183384735 \h </w:instrText>
+              <w:instrText xml:space="preserve"> PAGEREF _Toc184989722 \h </w:instrText>
             </w:r>
             <w:r>
               <w:rPr>
@@ -2419,7 +2371,85 @@
                 <w:noProof/>
                 <w:webHidden/>
               </w:rPr>
-              <w:t>18</w:t>
+              <w:t>19</w:t>
+            </w:r>
+            <w:r>
+              <w:rPr>
+                <w:noProof/>
+                <w:webHidden/>
+              </w:rPr>
+              <w:fldChar w:fldCharType="end"/>
+            </w:r>
+          </w:hyperlink>
+        </w:p>
+        <w:p>
+          <w:pPr>
+            <w:pStyle w:val="ndice2"/>
+            <w:tabs>
+              <w:tab w:val="right" w:leader="dot" w:pos="8494"/>
+            </w:tabs>
+            <w:rPr>
+              <w:rFonts w:eastAsiaTheme="minorEastAsia"/>
+              <w:noProof/>
+              <w:sz w:val="24"/>
+              <w:szCs w:val="24"/>
+              <w:lang w:eastAsia="pt-PT"/>
+            </w:rPr>
+          </w:pPr>
+          <w:hyperlink w:anchor="_Toc184989723" w:history="1">
+            <w:r>
+              <w:rPr>
+                <w:rStyle w:val="Hiperligao"/>
+                <w:rFonts w:ascii="Times New Roman" w:eastAsia="Times New Roman" w:hAnsi="Times New Roman" w:cs="Times New Roman"/>
+                <w:b/>
+                <w:bCs/>
+                <w:noProof/>
+                <w:kern w:val="0"/>
+                <w:lang w:eastAsia="pt-PT"/>
+                <w14:ligatures w14:val="none"/>
+              </w:rPr>
+              <w:t>13. Bibliografia</w:t>
+            </w:r>
+            <w:r>
+              <w:rPr>
+                <w:noProof/>
+                <w:webHidden/>
+              </w:rPr>
+              <w:tab/>
+            </w:r>
+            <w:r>
+              <w:rPr>
+                <w:noProof/>
+                <w:webHidden/>
+              </w:rPr>
+              <w:fldChar w:fldCharType="begin"/>
+            </w:r>
+            <w:r>
+              <w:rPr>
+                <w:noProof/>
+                <w:webHidden/>
+              </w:rPr>
+              <w:instrText xml:space="preserve"> PAGEREF _Toc184989723 \h </w:instrText>
+            </w:r>
+            <w:r>
+              <w:rPr>
+                <w:noProof/>
+                <w:webHidden/>
+              </w:rPr>
+            </w:r>
+            <w:r>
+              <w:rPr>
+                <w:noProof/>
+                <w:webHidden/>
+              </w:rPr>
+              <w:fldChar w:fldCharType="separate"/>
+            </w:r>
+            <w:r>
+              <w:rPr>
+                <w:noProof/>
+                <w:webHidden/>
+              </w:rPr>
+              <w:t>20</w:t>
             </w:r>
             <w:r>
               <w:rPr>
@@ -2463,6 +2493,95 @@
       <w:pPr>
         <w:spacing w:after="0" w:line="276" w:lineRule="auto"/>
         <w:rPr>
+          <w:rFonts w:asciiTheme="majorHAnsi" w:eastAsia="Times New Roman" w:hAnsiTheme="majorHAnsi" w:cs="Times New Roman"/>
+          <w:color w:val="0F4761" w:themeColor="accent1" w:themeShade="BF"/>
+          <w:kern w:val="0"/>
+          <w:sz w:val="32"/>
+          <w:szCs w:val="32"/>
+          <w:lang w:eastAsia="pt-PT"/>
+          <w14:ligatures w14:val="none"/>
+        </w:rPr>
+      </w:pPr>
+    </w:p>
+    <w:p>
+      <w:pPr>
+        <w:spacing w:after="0" w:line="276" w:lineRule="auto"/>
+        <w:rPr>
+          <w:rFonts w:asciiTheme="majorHAnsi" w:eastAsia="Times New Roman" w:hAnsiTheme="majorHAnsi" w:cs="Times New Roman"/>
+          <w:color w:val="0F4761" w:themeColor="accent1" w:themeShade="BF"/>
+          <w:kern w:val="0"/>
+          <w:sz w:val="32"/>
+          <w:szCs w:val="32"/>
+          <w:lang w:eastAsia="pt-PT"/>
+          <w14:ligatures w14:val="none"/>
+        </w:rPr>
+      </w:pPr>
+    </w:p>
+    <w:p>
+      <w:pPr>
+        <w:spacing w:after="0" w:line="276" w:lineRule="auto"/>
+        <w:rPr>
+          <w:rFonts w:asciiTheme="majorHAnsi" w:eastAsia="Times New Roman" w:hAnsiTheme="majorHAnsi" w:cs="Times New Roman"/>
+          <w:color w:val="0F4761" w:themeColor="accent1" w:themeShade="BF"/>
+          <w:kern w:val="0"/>
+          <w:sz w:val="32"/>
+          <w:szCs w:val="32"/>
+          <w:lang w:eastAsia="pt-PT"/>
+          <w14:ligatures w14:val="none"/>
+        </w:rPr>
+      </w:pPr>
+    </w:p>
+    <w:p>
+      <w:pPr>
+        <w:spacing w:after="0" w:line="276" w:lineRule="auto"/>
+        <w:rPr>
+          <w:rFonts w:asciiTheme="majorHAnsi" w:eastAsia="Times New Roman" w:hAnsiTheme="majorHAnsi" w:cs="Times New Roman"/>
+          <w:color w:val="0F4761" w:themeColor="accent1" w:themeShade="BF"/>
+          <w:kern w:val="0"/>
+          <w:sz w:val="32"/>
+          <w:szCs w:val="32"/>
+          <w:lang w:eastAsia="pt-PT"/>
+          <w14:ligatures w14:val="none"/>
+        </w:rPr>
+      </w:pPr>
+      <w:r>
+        <w:rPr>
+          <w:rFonts w:asciiTheme="majorHAnsi" w:eastAsia="Times New Roman" w:hAnsiTheme="majorHAnsi" w:cs="Times New Roman"/>
+          <w:color w:val="0F4761" w:themeColor="accent1" w:themeShade="BF"/>
+          <w:kern w:val="0"/>
+          <w:sz w:val="32"/>
+          <w:szCs w:val="32"/>
+          <w:lang w:eastAsia="pt-PT"/>
+          <w14:ligatures w14:val="none"/>
+        </w:rPr>
+        <w:lastRenderedPageBreak/>
+        <w:t>Índice</w:t>
+      </w:r>
+      <w:r>
+        <w:rPr>
+          <w:rFonts w:asciiTheme="majorHAnsi" w:eastAsia="Times New Roman" w:hAnsiTheme="majorHAnsi" w:cs="Times New Roman"/>
+          <w:color w:val="0F4761" w:themeColor="accent1" w:themeShade="BF"/>
+          <w:kern w:val="0"/>
+          <w:sz w:val="32"/>
+          <w:szCs w:val="32"/>
+          <w:lang w:eastAsia="pt-PT"/>
+          <w14:ligatures w14:val="none"/>
+        </w:rPr>
+        <w:t xml:space="preserve"> de Figuras</w:t>
+      </w:r>
+    </w:p>
+    <w:p>
+      <w:pPr>
+        <w:pStyle w:val="ndicedeilustraes"/>
+        <w:tabs>
+          <w:tab w:val="right" w:leader="dot" w:pos="8494"/>
+        </w:tabs>
+        <w:rPr>
+          <w:noProof/>
+        </w:rPr>
+      </w:pPr>
+      <w:r>
+        <w:rPr>
           <w:rFonts w:ascii="Times New Roman" w:eastAsia="Times New Roman" w:hAnsi="Times New Roman" w:cs="Times New Roman"/>
           <w:b/>
           <w:bCs/>
@@ -2472,11 +2591,9 @@
           <w:lang w:eastAsia="pt-PT"/>
           <w14:ligatures w14:val="none"/>
         </w:rPr>
-      </w:pPr>
-    </w:p>
-    <w:p>
-      <w:pPr>
-        <w:spacing w:after="0" w:line="276" w:lineRule="auto"/>
+        <w:fldChar w:fldCharType="begin"/>
+      </w:r>
+      <w:r>
         <w:rPr>
           <w:rFonts w:ascii="Times New Roman" w:eastAsia="Times New Roman" w:hAnsi="Times New Roman" w:cs="Times New Roman"/>
           <w:b/>
@@ -2487,11 +2604,9 @@
           <w:lang w:eastAsia="pt-PT"/>
           <w14:ligatures w14:val="none"/>
         </w:rPr>
-      </w:pPr>
-    </w:p>
-    <w:p>
-      <w:pPr>
-        <w:spacing w:after="0" w:line="276" w:lineRule="auto"/>
+        <w:instrText xml:space="preserve"> TOC \h \z \c "Figura" </w:instrText>
+      </w:r>
+      <w:r>
         <w:rPr>
           <w:rFonts w:ascii="Times New Roman" w:eastAsia="Times New Roman" w:hAnsi="Times New Roman" w:cs="Times New Roman"/>
           <w:b/>
@@ -2502,7 +2617,473 @@
           <w:lang w:eastAsia="pt-PT"/>
           <w14:ligatures w14:val="none"/>
         </w:rPr>
-      </w:pPr>
+        <w:fldChar w:fldCharType="separate"/>
+      </w:r>
+      <w:hyperlink w:anchor="_Toc184990075" w:history="1">
+        <w:r>
+          <w:rPr>
+            <w:rStyle w:val="Hiperligao"/>
+            <w:noProof/>
+          </w:rPr>
+          <w:t>Figura 1 – Diagrama de Contexto</w:t>
+        </w:r>
+        <w:r>
+          <w:rPr>
+            <w:noProof/>
+            <w:webHidden/>
+          </w:rPr>
+          <w:tab/>
+        </w:r>
+        <w:r>
+          <w:rPr>
+            <w:noProof/>
+            <w:webHidden/>
+          </w:rPr>
+          <w:fldChar w:fldCharType="begin"/>
+        </w:r>
+        <w:r>
+          <w:rPr>
+            <w:noProof/>
+            <w:webHidden/>
+          </w:rPr>
+          <w:instrText xml:space="preserve"> PAGEREF _Toc184990075 \h </w:instrText>
+        </w:r>
+        <w:r>
+          <w:rPr>
+            <w:noProof/>
+            <w:webHidden/>
+          </w:rPr>
+        </w:r>
+        <w:r>
+          <w:rPr>
+            <w:noProof/>
+            <w:webHidden/>
+          </w:rPr>
+          <w:fldChar w:fldCharType="separate"/>
+        </w:r>
+        <w:r>
+          <w:rPr>
+            <w:noProof/>
+            <w:webHidden/>
+          </w:rPr>
+          <w:t>9</w:t>
+        </w:r>
+        <w:r>
+          <w:rPr>
+            <w:noProof/>
+            <w:webHidden/>
+          </w:rPr>
+          <w:fldChar w:fldCharType="end"/>
+        </w:r>
+      </w:hyperlink>
+    </w:p>
+    <w:p>
+      <w:pPr>
+        <w:pStyle w:val="ndicedeilustraes"/>
+        <w:tabs>
+          <w:tab w:val="right" w:leader="dot" w:pos="8494"/>
+        </w:tabs>
+        <w:rPr>
+          <w:noProof/>
+        </w:rPr>
+      </w:pPr>
+      <w:hyperlink w:anchor="_Toc184990076" w:history="1">
+        <w:r>
+          <w:rPr>
+            <w:rStyle w:val="Hiperligao"/>
+            <w:noProof/>
+          </w:rPr>
+          <w:t>Figura 2 – Diagrama BPMN</w:t>
+        </w:r>
+        <w:r>
+          <w:rPr>
+            <w:noProof/>
+            <w:webHidden/>
+          </w:rPr>
+          <w:tab/>
+        </w:r>
+        <w:r>
+          <w:rPr>
+            <w:noProof/>
+            <w:webHidden/>
+          </w:rPr>
+          <w:fldChar w:fldCharType="begin"/>
+        </w:r>
+        <w:r>
+          <w:rPr>
+            <w:noProof/>
+            <w:webHidden/>
+          </w:rPr>
+          <w:instrText xml:space="preserve"> PAGEREF _Toc184990076 \h </w:instrText>
+        </w:r>
+        <w:r>
+          <w:rPr>
+            <w:noProof/>
+            <w:webHidden/>
+          </w:rPr>
+        </w:r>
+        <w:r>
+          <w:rPr>
+            <w:noProof/>
+            <w:webHidden/>
+          </w:rPr>
+          <w:fldChar w:fldCharType="separate"/>
+        </w:r>
+        <w:r>
+          <w:rPr>
+            <w:noProof/>
+            <w:webHidden/>
+          </w:rPr>
+          <w:t>10</w:t>
+        </w:r>
+        <w:r>
+          <w:rPr>
+            <w:noProof/>
+            <w:webHidden/>
+          </w:rPr>
+          <w:fldChar w:fldCharType="end"/>
+        </w:r>
+      </w:hyperlink>
+    </w:p>
+    <w:p>
+      <w:pPr>
+        <w:pStyle w:val="ndicedeilustraes"/>
+        <w:tabs>
+          <w:tab w:val="right" w:leader="dot" w:pos="8494"/>
+        </w:tabs>
+        <w:rPr>
+          <w:noProof/>
+        </w:rPr>
+      </w:pPr>
+      <w:hyperlink w:anchor="_Toc184990077" w:history="1">
+        <w:r>
+          <w:rPr>
+            <w:rStyle w:val="Hiperligao"/>
+            <w:noProof/>
+          </w:rPr>
+          <w:t>Figura 3 - Diagrama de arquitetura do sistema</w:t>
+        </w:r>
+        <w:r>
+          <w:rPr>
+            <w:noProof/>
+            <w:webHidden/>
+          </w:rPr>
+          <w:tab/>
+        </w:r>
+        <w:r>
+          <w:rPr>
+            <w:noProof/>
+            <w:webHidden/>
+          </w:rPr>
+          <w:fldChar w:fldCharType="begin"/>
+        </w:r>
+        <w:r>
+          <w:rPr>
+            <w:noProof/>
+            <w:webHidden/>
+          </w:rPr>
+          <w:instrText xml:space="preserve"> PAGEREF _Toc184990077 \h </w:instrText>
+        </w:r>
+        <w:r>
+          <w:rPr>
+            <w:noProof/>
+            <w:webHidden/>
+          </w:rPr>
+        </w:r>
+        <w:r>
+          <w:rPr>
+            <w:noProof/>
+            <w:webHidden/>
+          </w:rPr>
+          <w:fldChar w:fldCharType="separate"/>
+        </w:r>
+        <w:r>
+          <w:rPr>
+            <w:noProof/>
+            <w:webHidden/>
+          </w:rPr>
+          <w:t>11</w:t>
+        </w:r>
+        <w:r>
+          <w:rPr>
+            <w:noProof/>
+            <w:webHidden/>
+          </w:rPr>
+          <w:fldChar w:fldCharType="end"/>
+        </w:r>
+      </w:hyperlink>
+    </w:p>
+    <w:p>
+      <w:pPr>
+        <w:pStyle w:val="ndicedeilustraes"/>
+        <w:tabs>
+          <w:tab w:val="right" w:leader="dot" w:pos="8494"/>
+        </w:tabs>
+        <w:rPr>
+          <w:noProof/>
+        </w:rPr>
+      </w:pPr>
+      <w:hyperlink w:anchor="_Toc184990078" w:history="1">
+        <w:r>
+          <w:rPr>
+            <w:rStyle w:val="Hiperligao"/>
+            <w:noProof/>
+          </w:rPr>
+          <w:t>Figura 4 – Diagrama de Casos de Uso</w:t>
+        </w:r>
+        <w:r>
+          <w:rPr>
+            <w:noProof/>
+            <w:webHidden/>
+          </w:rPr>
+          <w:tab/>
+        </w:r>
+        <w:r>
+          <w:rPr>
+            <w:noProof/>
+            <w:webHidden/>
+          </w:rPr>
+          <w:fldChar w:fldCharType="begin"/>
+        </w:r>
+        <w:r>
+          <w:rPr>
+            <w:noProof/>
+            <w:webHidden/>
+          </w:rPr>
+          <w:instrText xml:space="preserve"> PAGEREF _Toc184990078 \h </w:instrText>
+        </w:r>
+        <w:r>
+          <w:rPr>
+            <w:noProof/>
+            <w:webHidden/>
+          </w:rPr>
+        </w:r>
+        <w:r>
+          <w:rPr>
+            <w:noProof/>
+            <w:webHidden/>
+          </w:rPr>
+          <w:fldChar w:fldCharType="separate"/>
+        </w:r>
+        <w:r>
+          <w:rPr>
+            <w:noProof/>
+            <w:webHidden/>
+          </w:rPr>
+          <w:t>13</w:t>
+        </w:r>
+        <w:r>
+          <w:rPr>
+            <w:noProof/>
+            <w:webHidden/>
+          </w:rPr>
+          <w:fldChar w:fldCharType="end"/>
+        </w:r>
+      </w:hyperlink>
+    </w:p>
+    <w:p>
+      <w:pPr>
+        <w:pStyle w:val="ndicedeilustraes"/>
+        <w:tabs>
+          <w:tab w:val="right" w:leader="dot" w:pos="8494"/>
+        </w:tabs>
+        <w:rPr>
+          <w:noProof/>
+        </w:rPr>
+      </w:pPr>
+      <w:hyperlink w:anchor="_Toc184990079" w:history="1">
+        <w:r>
+          <w:rPr>
+            <w:rStyle w:val="Hiperligao"/>
+            <w:noProof/>
+          </w:rPr>
+          <w:t>Figura 5 – Diagrama de Domínio</w:t>
+        </w:r>
+        <w:r>
+          <w:rPr>
+            <w:noProof/>
+            <w:webHidden/>
+          </w:rPr>
+          <w:tab/>
+        </w:r>
+        <w:r>
+          <w:rPr>
+            <w:noProof/>
+            <w:webHidden/>
+          </w:rPr>
+          <w:fldChar w:fldCharType="begin"/>
+        </w:r>
+        <w:r>
+          <w:rPr>
+            <w:noProof/>
+            <w:webHidden/>
+          </w:rPr>
+          <w:instrText xml:space="preserve"> PAGEREF _Toc184990079 \h </w:instrText>
+        </w:r>
+        <w:r>
+          <w:rPr>
+            <w:noProof/>
+            <w:webHidden/>
+          </w:rPr>
+        </w:r>
+        <w:r>
+          <w:rPr>
+            <w:noProof/>
+            <w:webHidden/>
+          </w:rPr>
+          <w:fldChar w:fldCharType="separate"/>
+        </w:r>
+        <w:r>
+          <w:rPr>
+            <w:noProof/>
+            <w:webHidden/>
+          </w:rPr>
+          <w:t>14</w:t>
+        </w:r>
+        <w:r>
+          <w:rPr>
+            <w:noProof/>
+            <w:webHidden/>
+          </w:rPr>
+          <w:fldChar w:fldCharType="end"/>
+        </w:r>
+      </w:hyperlink>
+    </w:p>
+    <w:p>
+      <w:pPr>
+        <w:pStyle w:val="ndicedeilustraes"/>
+        <w:tabs>
+          <w:tab w:val="right" w:leader="dot" w:pos="8494"/>
+        </w:tabs>
+        <w:rPr>
+          <w:noProof/>
+        </w:rPr>
+      </w:pPr>
+      <w:hyperlink w:anchor="_Toc184990080" w:history="1">
+        <w:r>
+          <w:rPr>
+            <w:rStyle w:val="Hiperligao"/>
+            <w:noProof/>
+          </w:rPr>
+          <w:t>Figura 6 – Diagrama ER</w:t>
+        </w:r>
+        <w:r>
+          <w:rPr>
+            <w:noProof/>
+            <w:webHidden/>
+          </w:rPr>
+          <w:tab/>
+        </w:r>
+        <w:r>
+          <w:rPr>
+            <w:noProof/>
+            <w:webHidden/>
+          </w:rPr>
+          <w:fldChar w:fldCharType="begin"/>
+        </w:r>
+        <w:r>
+          <w:rPr>
+            <w:noProof/>
+            <w:webHidden/>
+          </w:rPr>
+          <w:instrText xml:space="preserve"> PAGEREF _Toc184990080 \h </w:instrText>
+        </w:r>
+        <w:r>
+          <w:rPr>
+            <w:noProof/>
+            <w:webHidden/>
+          </w:rPr>
+        </w:r>
+        <w:r>
+          <w:rPr>
+            <w:noProof/>
+            <w:webHidden/>
+          </w:rPr>
+          <w:fldChar w:fldCharType="separate"/>
+        </w:r>
+        <w:r>
+          <w:rPr>
+            <w:noProof/>
+            <w:webHidden/>
+          </w:rPr>
+          <w:t>16</w:t>
+        </w:r>
+        <w:r>
+          <w:rPr>
+            <w:noProof/>
+            <w:webHidden/>
+          </w:rPr>
+          <w:fldChar w:fldCharType="end"/>
+        </w:r>
+      </w:hyperlink>
+    </w:p>
+    <w:p>
+      <w:pPr>
+        <w:pStyle w:val="ndicedeilustraes"/>
+        <w:tabs>
+          <w:tab w:val="right" w:leader="dot" w:pos="8494"/>
+        </w:tabs>
+        <w:rPr>
+          <w:noProof/>
+        </w:rPr>
+      </w:pPr>
+      <w:hyperlink w:anchor="_Toc184990081" w:history="1">
+        <w:r>
+          <w:rPr>
+            <w:rStyle w:val="Hiperligao"/>
+            <w:noProof/>
+          </w:rPr>
+          <w:t>Figura 7 – Diagrama de Estados</w:t>
+        </w:r>
+        <w:r>
+          <w:rPr>
+            <w:noProof/>
+            <w:webHidden/>
+          </w:rPr>
+          <w:tab/>
+        </w:r>
+        <w:r>
+          <w:rPr>
+            <w:noProof/>
+            <w:webHidden/>
+          </w:rPr>
+          <w:fldChar w:fldCharType="begin"/>
+        </w:r>
+        <w:r>
+          <w:rPr>
+            <w:noProof/>
+            <w:webHidden/>
+          </w:rPr>
+          <w:instrText xml:space="preserve"> PAGEREF _Toc184990081 \h </w:instrText>
+        </w:r>
+        <w:r>
+          <w:rPr>
+            <w:noProof/>
+            <w:webHidden/>
+          </w:rPr>
+        </w:r>
+        <w:r>
+          <w:rPr>
+            <w:noProof/>
+            <w:webHidden/>
+          </w:rPr>
+          <w:fldChar w:fldCharType="separate"/>
+        </w:r>
+        <w:r>
+          <w:rPr>
+            <w:noProof/>
+            <w:webHidden/>
+          </w:rPr>
+          <w:t>17</w:t>
+        </w:r>
+        <w:r>
+          <w:rPr>
+            <w:noProof/>
+            <w:webHidden/>
+          </w:rPr>
+          <w:fldChar w:fldCharType="end"/>
+        </w:r>
+      </w:hyperlink>
     </w:p>
     <w:p>
       <w:pPr>
@@ -2518,10 +3099,7 @@
           <w14:ligatures w14:val="none"/>
         </w:rPr>
       </w:pPr>
-    </w:p>
-    <w:p>
-      <w:pPr>
-        <w:spacing w:after="0" w:line="276" w:lineRule="auto"/>
+      <w:r>
         <w:rPr>
           <w:rFonts w:ascii="Times New Roman" w:eastAsia="Times New Roman" w:hAnsi="Times New Roman" w:cs="Times New Roman"/>
           <w:b/>
@@ -2532,7 +3110,8 @@
           <w:lang w:eastAsia="pt-PT"/>
           <w14:ligatures w14:val="none"/>
         </w:rPr>
-      </w:pPr>
+        <w:fldChar w:fldCharType="end"/>
+      </w:r>
     </w:p>
     <w:p>
       <w:pPr>
@@ -2629,6 +3208,231 @@
         <w:spacing w:after="0" w:line="276" w:lineRule="auto"/>
         <w:rPr>
           <w:rFonts w:ascii="Times New Roman" w:eastAsia="Times New Roman" w:hAnsi="Times New Roman" w:cs="Times New Roman"/>
+          <w:b/>
+          <w:bCs/>
+          <w:kern w:val="0"/>
+          <w:sz w:val="36"/>
+          <w:szCs w:val="36"/>
+          <w:lang w:eastAsia="pt-PT"/>
+          <w14:ligatures w14:val="none"/>
+        </w:rPr>
+      </w:pPr>
+    </w:p>
+    <w:p>
+      <w:pPr>
+        <w:spacing w:after="0" w:line="276" w:lineRule="auto"/>
+        <w:rPr>
+          <w:rFonts w:ascii="Times New Roman" w:eastAsia="Times New Roman" w:hAnsi="Times New Roman" w:cs="Times New Roman"/>
+          <w:b/>
+          <w:bCs/>
+          <w:kern w:val="0"/>
+          <w:sz w:val="36"/>
+          <w:szCs w:val="36"/>
+          <w:lang w:eastAsia="pt-PT"/>
+          <w14:ligatures w14:val="none"/>
+        </w:rPr>
+      </w:pPr>
+    </w:p>
+    <w:p>
+      <w:pPr>
+        <w:spacing w:after="0" w:line="276" w:lineRule="auto"/>
+        <w:rPr>
+          <w:rFonts w:ascii="Times New Roman" w:eastAsia="Times New Roman" w:hAnsi="Times New Roman" w:cs="Times New Roman"/>
+          <w:b/>
+          <w:bCs/>
+          <w:kern w:val="0"/>
+          <w:sz w:val="36"/>
+          <w:szCs w:val="36"/>
+          <w:lang w:eastAsia="pt-PT"/>
+          <w14:ligatures w14:val="none"/>
+        </w:rPr>
+      </w:pPr>
+    </w:p>
+    <w:p>
+      <w:pPr>
+        <w:spacing w:after="0" w:line="276" w:lineRule="auto"/>
+        <w:rPr>
+          <w:rFonts w:ascii="Times New Roman" w:eastAsia="Times New Roman" w:hAnsi="Times New Roman" w:cs="Times New Roman"/>
+          <w:b/>
+          <w:bCs/>
+          <w:kern w:val="0"/>
+          <w:sz w:val="36"/>
+          <w:szCs w:val="36"/>
+          <w:lang w:eastAsia="pt-PT"/>
+          <w14:ligatures w14:val="none"/>
+        </w:rPr>
+      </w:pPr>
+    </w:p>
+    <w:p>
+      <w:pPr>
+        <w:spacing w:after="0" w:line="276" w:lineRule="auto"/>
+        <w:rPr>
+          <w:rFonts w:ascii="Times New Roman" w:eastAsia="Times New Roman" w:hAnsi="Times New Roman" w:cs="Times New Roman"/>
+          <w:b/>
+          <w:bCs/>
+          <w:kern w:val="0"/>
+          <w:sz w:val="36"/>
+          <w:szCs w:val="36"/>
+          <w:lang w:eastAsia="pt-PT"/>
+          <w14:ligatures w14:val="none"/>
+        </w:rPr>
+      </w:pPr>
+    </w:p>
+    <w:p>
+      <w:pPr>
+        <w:spacing w:after="0" w:line="276" w:lineRule="auto"/>
+        <w:rPr>
+          <w:rFonts w:ascii="Times New Roman" w:eastAsia="Times New Roman" w:hAnsi="Times New Roman" w:cs="Times New Roman"/>
+          <w:b/>
+          <w:bCs/>
+          <w:kern w:val="0"/>
+          <w:sz w:val="36"/>
+          <w:szCs w:val="36"/>
+          <w:lang w:eastAsia="pt-PT"/>
+          <w14:ligatures w14:val="none"/>
+        </w:rPr>
+      </w:pPr>
+    </w:p>
+    <w:p>
+      <w:pPr>
+        <w:spacing w:after="0" w:line="276" w:lineRule="auto"/>
+        <w:rPr>
+          <w:rFonts w:ascii="Times New Roman" w:eastAsia="Times New Roman" w:hAnsi="Times New Roman" w:cs="Times New Roman"/>
+          <w:b/>
+          <w:bCs/>
+          <w:kern w:val="0"/>
+          <w:sz w:val="36"/>
+          <w:szCs w:val="36"/>
+          <w:lang w:eastAsia="pt-PT"/>
+          <w14:ligatures w14:val="none"/>
+        </w:rPr>
+      </w:pPr>
+    </w:p>
+    <w:p>
+      <w:pPr>
+        <w:spacing w:after="0" w:line="276" w:lineRule="auto"/>
+        <w:rPr>
+          <w:rFonts w:ascii="Times New Roman" w:eastAsia="Times New Roman" w:hAnsi="Times New Roman" w:cs="Times New Roman"/>
+          <w:b/>
+          <w:bCs/>
+          <w:kern w:val="0"/>
+          <w:sz w:val="36"/>
+          <w:szCs w:val="36"/>
+          <w:lang w:eastAsia="pt-PT"/>
+          <w14:ligatures w14:val="none"/>
+        </w:rPr>
+      </w:pPr>
+    </w:p>
+    <w:p>
+      <w:pPr>
+        <w:spacing w:after="0" w:line="276" w:lineRule="auto"/>
+        <w:rPr>
+          <w:rFonts w:ascii="Times New Roman" w:eastAsia="Times New Roman" w:hAnsi="Times New Roman" w:cs="Times New Roman"/>
+          <w:b/>
+          <w:bCs/>
+          <w:kern w:val="0"/>
+          <w:sz w:val="36"/>
+          <w:szCs w:val="36"/>
+          <w:lang w:eastAsia="pt-PT"/>
+          <w14:ligatures w14:val="none"/>
+        </w:rPr>
+      </w:pPr>
+    </w:p>
+    <w:p>
+      <w:pPr>
+        <w:spacing w:after="0" w:line="276" w:lineRule="auto"/>
+        <w:rPr>
+          <w:rFonts w:ascii="Times New Roman" w:eastAsia="Times New Roman" w:hAnsi="Times New Roman" w:cs="Times New Roman"/>
+          <w:b/>
+          <w:bCs/>
+          <w:kern w:val="0"/>
+          <w:sz w:val="36"/>
+          <w:szCs w:val="36"/>
+          <w:lang w:eastAsia="pt-PT"/>
+          <w14:ligatures w14:val="none"/>
+        </w:rPr>
+      </w:pPr>
+    </w:p>
+    <w:p>
+      <w:pPr>
+        <w:spacing w:after="0" w:line="276" w:lineRule="auto"/>
+        <w:rPr>
+          <w:rFonts w:ascii="Times New Roman" w:eastAsia="Times New Roman" w:hAnsi="Times New Roman" w:cs="Times New Roman"/>
+          <w:b/>
+          <w:bCs/>
+          <w:kern w:val="0"/>
+          <w:sz w:val="36"/>
+          <w:szCs w:val="36"/>
+          <w:lang w:eastAsia="pt-PT"/>
+          <w14:ligatures w14:val="none"/>
+        </w:rPr>
+      </w:pPr>
+    </w:p>
+    <w:p>
+      <w:pPr>
+        <w:spacing w:after="0" w:line="276" w:lineRule="auto"/>
+        <w:rPr>
+          <w:rFonts w:ascii="Times New Roman" w:eastAsia="Times New Roman" w:hAnsi="Times New Roman" w:cs="Times New Roman"/>
+          <w:b/>
+          <w:bCs/>
+          <w:kern w:val="0"/>
+          <w:sz w:val="36"/>
+          <w:szCs w:val="36"/>
+          <w:lang w:eastAsia="pt-PT"/>
+          <w14:ligatures w14:val="none"/>
+        </w:rPr>
+      </w:pPr>
+    </w:p>
+    <w:p>
+      <w:pPr>
+        <w:spacing w:after="0" w:line="276" w:lineRule="auto"/>
+        <w:rPr>
+          <w:rFonts w:ascii="Times New Roman" w:eastAsia="Times New Roman" w:hAnsi="Times New Roman" w:cs="Times New Roman"/>
+          <w:b/>
+          <w:bCs/>
+          <w:kern w:val="0"/>
+          <w:sz w:val="36"/>
+          <w:szCs w:val="36"/>
+          <w:lang w:eastAsia="pt-PT"/>
+          <w14:ligatures w14:val="none"/>
+        </w:rPr>
+      </w:pPr>
+    </w:p>
+    <w:p>
+      <w:pPr>
+        <w:spacing w:after="0" w:line="276" w:lineRule="auto"/>
+        <w:rPr>
+          <w:rFonts w:ascii="Times New Roman" w:eastAsia="Times New Roman" w:hAnsi="Times New Roman" w:cs="Times New Roman"/>
+          <w:b/>
+          <w:bCs/>
+          <w:kern w:val="0"/>
+          <w:sz w:val="36"/>
+          <w:szCs w:val="36"/>
+          <w:lang w:eastAsia="pt-PT"/>
+          <w14:ligatures w14:val="none"/>
+        </w:rPr>
+      </w:pPr>
+    </w:p>
+    <w:p>
+      <w:pPr>
+        <w:spacing w:after="0" w:line="276" w:lineRule="auto"/>
+        <w:rPr>
+          <w:rFonts w:ascii="Times New Roman" w:eastAsia="Times New Roman" w:hAnsi="Times New Roman" w:cs="Times New Roman"/>
+          <w:b/>
+          <w:bCs/>
+          <w:kern w:val="0"/>
+          <w:sz w:val="36"/>
+          <w:szCs w:val="36"/>
+          <w:lang w:eastAsia="pt-PT"/>
+          <w14:ligatures w14:val="none"/>
+        </w:rPr>
+      </w:pPr>
+    </w:p>
+    <w:p>
+      <w:pPr>
+        <w:spacing w:after="0" w:line="276" w:lineRule="auto"/>
+        <w:rPr>
+          <w:rFonts w:ascii="Times New Roman" w:eastAsia="Times New Roman" w:hAnsi="Times New Roman" w:cs="Times New Roman"/>
           <w:kern w:val="0"/>
           <w:sz w:val="24"/>
           <w:szCs w:val="24"/>
@@ -2665,7 +3469,7 @@
           <w14:ligatures w14:val="none"/>
         </w:rPr>
       </w:pPr>
-      <w:bookmarkStart w:id="1" w:name="_Toc183384713"/>
+      <w:bookmarkStart w:id="1" w:name="_Toc184989700"/>
       <w:r>
         <w:rPr>
           <w:rFonts w:ascii="Times New Roman" w:eastAsia="Times New Roman" w:hAnsi="Times New Roman" w:cs="Times New Roman"/>
@@ -2677,6 +3481,7 @@
           <w:lang w:eastAsia="pt-PT"/>
           <w14:ligatures w14:val="none"/>
         </w:rPr>
+        <w:lastRenderedPageBreak/>
         <w:t>1. Introdução</w:t>
       </w:r>
       <w:bookmarkEnd w:id="1"/>
@@ -2794,58 +3599,6 @@
         </w:rPr>
         <w:t>ções que explicam o grupo de trabalho, o cronograma do projeto, a proposta de sistema, as operações e funcionalidades a serem implementadas, além das conclusões e anexos.</w:t>
       </w:r>
-    </w:p>
-    <w:p>
-      <w:pPr>
-        <w:spacing w:after="0" w:line="276" w:lineRule="auto"/>
-        <w:rPr>
-          <w:rFonts w:ascii="Times New Roman" w:eastAsia="Times New Roman" w:hAnsi="Times New Roman" w:cs="Times New Roman"/>
-          <w:kern w:val="0"/>
-          <w:sz w:val="24"/>
-          <w:szCs w:val="24"/>
-          <w:lang w:eastAsia="pt-PT"/>
-          <w14:ligatures w14:val="none"/>
-        </w:rPr>
-      </w:pPr>
-    </w:p>
-    <w:p>
-      <w:pPr>
-        <w:spacing w:after="0" w:line="276" w:lineRule="auto"/>
-        <w:rPr>
-          <w:rFonts w:ascii="Times New Roman" w:eastAsia="Times New Roman" w:hAnsi="Times New Roman" w:cs="Times New Roman"/>
-          <w:kern w:val="0"/>
-          <w:sz w:val="24"/>
-          <w:szCs w:val="24"/>
-          <w:lang w:eastAsia="pt-PT"/>
-          <w14:ligatures w14:val="none"/>
-        </w:rPr>
-      </w:pPr>
-    </w:p>
-    <w:p>
-      <w:pPr>
-        <w:spacing w:after="0" w:line="276" w:lineRule="auto"/>
-        <w:rPr>
-          <w:rFonts w:ascii="Times New Roman" w:eastAsia="Times New Roman" w:hAnsi="Times New Roman" w:cs="Times New Roman"/>
-          <w:kern w:val="0"/>
-          <w:sz w:val="24"/>
-          <w:szCs w:val="24"/>
-          <w:lang w:eastAsia="pt-PT"/>
-          <w14:ligatures w14:val="none"/>
-        </w:rPr>
-      </w:pPr>
-    </w:p>
-    <w:p>
-      <w:pPr>
-        <w:spacing w:after="0" w:line="276" w:lineRule="auto"/>
-        <w:rPr>
-          <w:rFonts w:ascii="Times New Roman" w:eastAsia="Times New Roman" w:hAnsi="Times New Roman" w:cs="Times New Roman"/>
-          <w:kern w:val="0"/>
-          <w:sz w:val="24"/>
-          <w:szCs w:val="24"/>
-          <w:lang w:eastAsia="pt-PT"/>
-          <w14:ligatures w14:val="none"/>
-        </w:rPr>
-      </w:pPr>
     </w:p>
     <w:p>
       <w:pPr>
@@ -3278,7 +4031,7 @@
           <w14:ligatures w14:val="none"/>
         </w:rPr>
       </w:pPr>
-      <w:bookmarkStart w:id="2" w:name="_Toc183384714"/>
+      <w:bookmarkStart w:id="2" w:name="_Toc184989701"/>
       <w:r>
         <w:rPr>
           <w:rFonts w:ascii="Times New Roman" w:eastAsia="Times New Roman" w:hAnsi="Times New Roman" w:cs="Times New Roman"/>
@@ -3290,6 +4043,7 @@
           <w:lang w:eastAsia="pt-PT"/>
           <w14:ligatures w14:val="none"/>
         </w:rPr>
+        <w:lastRenderedPageBreak/>
         <w:t>2. Grupo de Trabalho</w:t>
       </w:r>
       <w:bookmarkEnd w:id="2"/>
@@ -3325,7 +4079,7 @@
           <w14:ligatures w14:val="none"/>
         </w:rPr>
       </w:pPr>
-      <w:bookmarkStart w:id="3" w:name="_Toc183384715"/>
+      <w:bookmarkStart w:id="3" w:name="_Toc184989702"/>
       <w:r>
         <w:rPr>
           <w:rFonts w:ascii="Times New Roman" w:eastAsia="Times New Roman" w:hAnsi="Times New Roman" w:cs="Times New Roman"/>
@@ -3776,7 +4530,6 @@
                 <w14:ligatures w14:val="none"/>
               </w:rPr>
             </w:pPr>
-            <w:proofErr w:type="spellStart"/>
             <w:r>
               <w:rPr>
                 <w:rFonts w:ascii="Times New Roman" w:eastAsia="Times New Roman" w:hAnsi="Times New Roman" w:cs="Times New Roman"/>
@@ -3788,7 +4541,6 @@
               </w:rPr>
               <w:t>Developer</w:t>
             </w:r>
-            <w:proofErr w:type="spellEnd"/>
           </w:p>
         </w:tc>
       </w:tr>
@@ -3876,7 +4628,6 @@
                 <w14:ligatures w14:val="none"/>
               </w:rPr>
             </w:pPr>
-            <w:proofErr w:type="spellStart"/>
             <w:r>
               <w:rPr>
                 <w:rFonts w:ascii="Times New Roman" w:eastAsia="Times New Roman" w:hAnsi="Times New Roman" w:cs="Times New Roman"/>
@@ -3888,7 +4639,6 @@
               </w:rPr>
               <w:t>Developer</w:t>
             </w:r>
-            <w:proofErr w:type="spellEnd"/>
           </w:p>
         </w:tc>
       </w:tr>
@@ -3908,7 +4658,7 @@
           <w14:ligatures w14:val="none"/>
         </w:rPr>
       </w:pPr>
-      <w:bookmarkStart w:id="4" w:name="_Toc183384716"/>
+      <w:bookmarkStart w:id="4" w:name="_Toc184989703"/>
       <w:r>
         <w:rPr>
           <w:rFonts w:ascii="Times New Roman" w:eastAsia="Times New Roman" w:hAnsi="Times New Roman" w:cs="Times New Roman"/>
@@ -3963,7 +4713,7 @@
           <w14:ligatures w14:val="none"/>
         </w:rPr>
       </w:pPr>
-      <w:bookmarkStart w:id="5" w:name="_Toc183384717"/>
+      <w:bookmarkStart w:id="5" w:name="_Toc184989704"/>
       <w:r>
         <w:rPr>
           <w:rFonts w:ascii="Times New Roman" w:eastAsia="Times New Roman" w:hAnsi="Times New Roman" w:cs="Times New Roman"/>
@@ -4000,7 +4750,6 @@
           <w:lang w:eastAsia="pt-PT"/>
           <w14:ligatures w14:val="none"/>
         </w:rPr>
-        <w:lastRenderedPageBreak/>
         <w:t>A avaliação interna será feita a cada três semanas, com base em critérios como assiduidade, participação, qualidade do trabalho e cumprimento de prazos. Todos os membros começam com uma nota de 20 valores, sendo descontados pontos conforme o desempenho em reuniões e no desenvolvimento do projeto.</w:t>
       </w:r>
     </w:p>
@@ -4019,7 +4768,7 @@
           <w14:ligatures w14:val="none"/>
         </w:rPr>
       </w:pPr>
-      <w:bookmarkStart w:id="6" w:name="_Toc183384718"/>
+      <w:bookmarkStart w:id="6" w:name="_Toc184989705"/>
       <w:r>
         <w:rPr>
           <w:rFonts w:ascii="Times New Roman" w:eastAsia="Times New Roman" w:hAnsi="Times New Roman" w:cs="Times New Roman"/>
@@ -4056,31 +4805,7 @@
           <w:lang w:eastAsia="pt-PT"/>
           <w14:ligatures w14:val="none"/>
         </w:rPr>
-        <w:t xml:space="preserve">O grupo utiliza a metodologia </w:t>
-      </w:r>
-      <w:proofErr w:type="spellStart"/>
-      <w:r>
-        <w:rPr>
-          <w:rFonts w:ascii="Times New Roman" w:eastAsia="Times New Roman" w:hAnsi="Times New Roman" w:cs="Times New Roman"/>
-          <w:kern w:val="0"/>
-          <w:sz w:val="24"/>
-          <w:szCs w:val="24"/>
-          <w:lang w:eastAsia="pt-PT"/>
-          <w14:ligatures w14:val="none"/>
-        </w:rPr>
-        <w:t>Scrum</w:t>
-      </w:r>
-      <w:proofErr w:type="spellEnd"/>
-      <w:r>
-        <w:rPr>
-          <w:rFonts w:ascii="Times New Roman" w:eastAsia="Times New Roman" w:hAnsi="Times New Roman" w:cs="Times New Roman"/>
-          <w:kern w:val="0"/>
-          <w:sz w:val="24"/>
-          <w:szCs w:val="24"/>
-          <w:lang w:eastAsia="pt-PT"/>
-          <w14:ligatures w14:val="none"/>
-        </w:rPr>
-        <w:t xml:space="preserve">, com reuniões semanais para discutir o progresso e alinhar as tarefas. As atas e convocatórias são registadas e armazenadas em plataformas de gestão como o Google Drive. </w:t>
+        <w:t xml:space="preserve">O grupo utiliza a metodologia Scrum, com reuniões semanais para discutir o progresso e alinhar as tarefas. As atas e convocatórias são registadas e armazenadas em plataformas de gestão como o Google Drive. </w:t>
       </w:r>
     </w:p>
     <w:p>
@@ -4098,7 +4823,7 @@
           <w14:ligatures w14:val="none"/>
         </w:rPr>
       </w:pPr>
-      <w:bookmarkStart w:id="7" w:name="_Toc183384719"/>
+      <w:bookmarkStart w:id="7" w:name="_Toc184989706"/>
       <w:r>
         <w:rPr>
           <w:rFonts w:ascii="Times New Roman" w:eastAsia="Times New Roman" w:hAnsi="Times New Roman" w:cs="Times New Roman"/>
@@ -4214,45 +4939,6 @@
     </w:p>
     <w:p>
       <w:pPr>
-        <w:spacing w:after="0" w:line="276" w:lineRule="auto"/>
-        <w:rPr>
-          <w:rFonts w:ascii="Times New Roman" w:eastAsia="Times New Roman" w:hAnsi="Times New Roman" w:cs="Times New Roman"/>
-          <w:kern w:val="0"/>
-          <w:sz w:val="24"/>
-          <w:szCs w:val="24"/>
-          <w:lang w:eastAsia="pt-PT"/>
-          <w14:ligatures w14:val="none"/>
-        </w:rPr>
-      </w:pPr>
-    </w:p>
-    <w:p>
-      <w:pPr>
-        <w:spacing w:after="0" w:line="276" w:lineRule="auto"/>
-        <w:rPr>
-          <w:rFonts w:ascii="Times New Roman" w:eastAsia="Times New Roman" w:hAnsi="Times New Roman" w:cs="Times New Roman"/>
-          <w:kern w:val="0"/>
-          <w:sz w:val="24"/>
-          <w:szCs w:val="24"/>
-          <w:lang w:eastAsia="pt-PT"/>
-          <w14:ligatures w14:val="none"/>
-        </w:rPr>
-      </w:pPr>
-    </w:p>
-    <w:p>
-      <w:pPr>
-        <w:spacing w:after="0" w:line="276" w:lineRule="auto"/>
-        <w:rPr>
-          <w:rFonts w:ascii="Times New Roman" w:eastAsia="Times New Roman" w:hAnsi="Times New Roman" w:cs="Times New Roman"/>
-          <w:kern w:val="0"/>
-          <w:sz w:val="24"/>
-          <w:szCs w:val="24"/>
-          <w:lang w:eastAsia="pt-PT"/>
-          <w14:ligatures w14:val="none"/>
-        </w:rPr>
-      </w:pPr>
-    </w:p>
-    <w:p>
-      <w:pPr>
         <w:spacing w:before="100" w:beforeAutospacing="1" w:after="100" w:afterAutospacing="1" w:line="276" w:lineRule="auto"/>
         <w:outlineLvl w:val="1"/>
         <w:rPr>
@@ -4266,7 +4952,7 @@
           <w14:ligatures w14:val="none"/>
         </w:rPr>
       </w:pPr>
-      <w:bookmarkStart w:id="8" w:name="_Toc183384720"/>
+      <w:bookmarkStart w:id="8" w:name="_Toc184989707"/>
       <w:r>
         <w:rPr>
           <w:rFonts w:ascii="Times New Roman" w:eastAsia="Times New Roman" w:hAnsi="Times New Roman" w:cs="Times New Roman"/>
@@ -4278,6 +4964,7 @@
           <w:lang w:eastAsia="pt-PT"/>
           <w14:ligatures w14:val="none"/>
         </w:rPr>
+        <w:lastRenderedPageBreak/>
         <w:t>3. Proposta de Sistema</w:t>
       </w:r>
       <w:bookmarkEnd w:id="8"/>
@@ -4297,7 +4984,7 @@
           <w14:ligatures w14:val="none"/>
         </w:rPr>
       </w:pPr>
-      <w:bookmarkStart w:id="9" w:name="_Toc183384721"/>
+      <w:bookmarkStart w:id="9" w:name="_Toc184989708"/>
       <w:r>
         <w:rPr>
           <w:rFonts w:ascii="Times New Roman" w:eastAsia="Times New Roman" w:hAnsi="Times New Roman" w:cs="Times New Roman"/>
@@ -4385,7 +5072,7 @@
           <w14:ligatures w14:val="none"/>
         </w:rPr>
       </w:pPr>
-      <w:bookmarkStart w:id="10" w:name="_Toc183384722"/>
+      <w:bookmarkStart w:id="10" w:name="_Toc184989709"/>
       <w:r>
         <w:rPr>
           <w:rFonts w:ascii="Times New Roman" w:eastAsia="Times New Roman" w:hAnsi="Times New Roman" w:cs="Times New Roman"/>
@@ -4534,7 +5221,6 @@
           <w:lang w:eastAsia="pt-PT"/>
           <w14:ligatures w14:val="none"/>
         </w:rPr>
-        <w:lastRenderedPageBreak/>
         <w:t>Facilitar a comunicação com voluntários</w:t>
       </w:r>
       <w:r>
@@ -4656,31 +5342,7 @@
           <w:lang w:eastAsia="pt-PT"/>
           <w14:ligatures w14:val="none"/>
         </w:rPr>
-        <w:t xml:space="preserve">Este Negócio visa também substituir uma folha </w:t>
-      </w:r>
-      <w:proofErr w:type="spellStart"/>
-      <w:r>
-        <w:rPr>
-          <w:rFonts w:ascii="Times New Roman" w:eastAsia="Times New Roman" w:hAnsi="Times New Roman" w:cs="Times New Roman"/>
-          <w:kern w:val="0"/>
-          <w:sz w:val="24"/>
-          <w:szCs w:val="24"/>
-          <w:lang w:eastAsia="pt-PT"/>
-          <w14:ligatures w14:val="none"/>
-        </w:rPr>
-        <w:t>excel</w:t>
-      </w:r>
-      <w:proofErr w:type="spellEnd"/>
-      <w:r>
-        <w:rPr>
-          <w:rFonts w:ascii="Times New Roman" w:eastAsia="Times New Roman" w:hAnsi="Times New Roman" w:cs="Times New Roman"/>
-          <w:kern w:val="0"/>
-          <w:sz w:val="24"/>
-          <w:szCs w:val="24"/>
-          <w:lang w:eastAsia="pt-PT"/>
-          <w14:ligatures w14:val="none"/>
-        </w:rPr>
-        <w:t xml:space="preserve"> da loja. Sendo esta folha que carrega todas as informações do que acontece dentro da loja.</w:t>
+        <w:t>Este Negócio visa também substituir uma folha excel da loja. Sendo esta folha que carrega todas as informações do que acontece dentro da loja.</w:t>
       </w:r>
     </w:p>
     <w:p>
@@ -4698,7 +5360,7 @@
           <w14:ligatures w14:val="none"/>
         </w:rPr>
       </w:pPr>
-      <w:bookmarkStart w:id="11" w:name="_Toc183384723"/>
+      <w:bookmarkStart w:id="11" w:name="_Toc184989710"/>
       <w:r>
         <w:rPr>
           <w:rFonts w:ascii="Times New Roman" w:eastAsia="Times New Roman" w:hAnsi="Times New Roman" w:cs="Times New Roman"/>
@@ -4845,6 +5507,21 @@
         <w:outlineLvl w:val="2"/>
         <w:rPr>
           <w:rFonts w:ascii="Times New Roman" w:eastAsia="Times New Roman" w:hAnsi="Times New Roman" w:cs="Times New Roman"/>
+          <w:kern w:val="0"/>
+          <w:sz w:val="24"/>
+          <w:szCs w:val="24"/>
+          <w:lang w:eastAsia="pt-PT"/>
+          <w14:ligatures w14:val="none"/>
+        </w:rPr>
+      </w:pPr>
+      <w:bookmarkStart w:id="12" w:name="_Toc184989711"/>
+    </w:p>
+    <w:p>
+      <w:pPr>
+        <w:spacing w:before="100" w:beforeAutospacing="1" w:after="100" w:afterAutospacing="1" w:line="360" w:lineRule="auto"/>
+        <w:outlineLvl w:val="2"/>
+        <w:rPr>
+          <w:rFonts w:ascii="Times New Roman" w:eastAsia="Times New Roman" w:hAnsi="Times New Roman" w:cs="Times New Roman"/>
           <w:b/>
           <w:bCs/>
           <w:kern w:val="0"/>
@@ -4854,7 +5531,6 @@
           <w14:ligatures w14:val="none"/>
         </w:rPr>
       </w:pPr>
-      <w:bookmarkStart w:id="12" w:name="_Toc183384724"/>
       <w:r>
         <w:rPr>
           <w:rFonts w:ascii="Times New Roman" w:eastAsia="Times New Roman" w:hAnsi="Times New Roman" w:cs="Times New Roman"/>
@@ -4866,6 +5542,7 @@
           <w:lang w:eastAsia="pt-PT"/>
           <w14:ligatures w14:val="none"/>
         </w:rPr>
+        <w:lastRenderedPageBreak/>
         <w:t>3.4 Operações a Realizar pelo Sistema</w:t>
       </w:r>
       <w:bookmarkEnd w:id="12"/>
@@ -5163,7 +5840,6 @@
           <w:lang w:eastAsia="pt-PT"/>
           <w14:ligatures w14:val="none"/>
         </w:rPr>
-        <w:lastRenderedPageBreak/>
         <w:t>Gestão de voluntários</w:t>
       </w:r>
       <w:r>
@@ -5216,31 +5892,7 @@
           <w:lang w:eastAsia="pt-PT"/>
           <w14:ligatures w14:val="none"/>
         </w:rPr>
-        <w:t xml:space="preserve">Uma </w:t>
-      </w:r>
-      <w:proofErr w:type="gramStart"/>
-      <w:r>
-        <w:rPr>
-          <w:rFonts w:ascii="Times New Roman" w:eastAsia="Times New Roman" w:hAnsi="Times New Roman" w:cs="Times New Roman"/>
-          <w:kern w:val="0"/>
-          <w:sz w:val="24"/>
-          <w:szCs w:val="24"/>
-          <w:lang w:eastAsia="pt-PT"/>
-          <w14:ligatures w14:val="none"/>
-        </w:rPr>
-        <w:t>lista onde beneficiários</w:t>
-      </w:r>
-      <w:proofErr w:type="gramEnd"/>
-      <w:r>
-        <w:rPr>
-          <w:rFonts w:ascii="Times New Roman" w:eastAsia="Times New Roman" w:hAnsi="Times New Roman" w:cs="Times New Roman"/>
-          <w:kern w:val="0"/>
-          <w:sz w:val="24"/>
-          <w:szCs w:val="24"/>
-          <w:lang w:eastAsia="pt-PT"/>
-          <w14:ligatures w14:val="none"/>
-        </w:rPr>
-        <w:t xml:space="preserve"> com más atitudes poderão ser inseridos com categorização por cores, para que um voluntario possa saber que esta a lidar com um individuo desrespeitoso ou problemático. Outra lista será uma lista para beneficiários com maior necessidade e atenção. Também categorizada por cores.</w:t>
+        <w:t>Uma lista onde beneficiários com más atitudes poderão ser inseridos com categorização por cores, para que um voluntario possa saber que esta a lidar com um individuo desrespeitoso ou problemático. Outra lista será uma lista para beneficiários com maior necessidade e atenção. Também categorizada por cores.</w:t>
       </w:r>
     </w:p>
     <w:p>
@@ -5398,6 +6050,7 @@
           <w:lang w:eastAsia="pt-PT"/>
           <w14:ligatures w14:val="none"/>
         </w:rPr>
+        <w:lastRenderedPageBreak/>
         <w:t xml:space="preserve">Multicultural: </w:t>
       </w:r>
       <w:r>
@@ -5449,7 +6102,7 @@
           <w14:ligatures w14:val="none"/>
         </w:rPr>
       </w:pPr>
-      <w:bookmarkStart w:id="13" w:name="_Toc183384725"/>
+      <w:bookmarkStart w:id="13" w:name="_Toc184989712"/>
       <w:r>
         <w:rPr>
           <w:rFonts w:ascii="Times New Roman" w:eastAsia="Times New Roman" w:hAnsi="Times New Roman" w:cs="Times New Roman"/>
@@ -5603,7 +6256,7 @@
           <w14:ligatures w14:val="none"/>
         </w:rPr>
       </w:pPr>
-      <w:bookmarkStart w:id="14" w:name="_Toc183384726"/>
+      <w:bookmarkStart w:id="14" w:name="_Toc184989713"/>
       <w:r>
         <w:rPr>
           <w:rFonts w:ascii="Times New Roman" w:eastAsia="Times New Roman" w:hAnsi="Times New Roman" w:cs="Times New Roman"/>
@@ -5886,6 +6539,97 @@
     </w:p>
     <w:p>
       <w:pPr>
+        <w:spacing w:after="0" w:line="276" w:lineRule="auto"/>
+        <w:rPr>
+          <w:rFonts w:ascii="Times New Roman" w:eastAsia="Times New Roman" w:hAnsi="Times New Roman" w:cs="Times New Roman"/>
+          <w:kern w:val="0"/>
+          <w:sz w:val="24"/>
+          <w:szCs w:val="24"/>
+          <w:lang w:eastAsia="pt-PT"/>
+          <w14:ligatures w14:val="none"/>
+        </w:rPr>
+      </w:pPr>
+    </w:p>
+    <w:p>
+      <w:pPr>
+        <w:spacing w:after="0" w:line="276" w:lineRule="auto"/>
+        <w:rPr>
+          <w:rFonts w:ascii="Times New Roman" w:eastAsia="Times New Roman" w:hAnsi="Times New Roman" w:cs="Times New Roman"/>
+          <w:kern w:val="0"/>
+          <w:sz w:val="24"/>
+          <w:szCs w:val="24"/>
+          <w:lang w:eastAsia="pt-PT"/>
+          <w14:ligatures w14:val="none"/>
+        </w:rPr>
+      </w:pPr>
+    </w:p>
+    <w:p>
+      <w:pPr>
+        <w:spacing w:after="0" w:line="276" w:lineRule="auto"/>
+        <w:rPr>
+          <w:rFonts w:ascii="Times New Roman" w:eastAsia="Times New Roman" w:hAnsi="Times New Roman" w:cs="Times New Roman"/>
+          <w:kern w:val="0"/>
+          <w:sz w:val="24"/>
+          <w:szCs w:val="24"/>
+          <w:lang w:eastAsia="pt-PT"/>
+          <w14:ligatures w14:val="none"/>
+        </w:rPr>
+      </w:pPr>
+    </w:p>
+    <w:p>
+      <w:pPr>
+        <w:spacing w:after="0" w:line="276" w:lineRule="auto"/>
+        <w:rPr>
+          <w:rFonts w:ascii="Times New Roman" w:eastAsia="Times New Roman" w:hAnsi="Times New Roman" w:cs="Times New Roman"/>
+          <w:kern w:val="0"/>
+          <w:sz w:val="24"/>
+          <w:szCs w:val="24"/>
+          <w:lang w:eastAsia="pt-PT"/>
+          <w14:ligatures w14:val="none"/>
+        </w:rPr>
+      </w:pPr>
+    </w:p>
+    <w:p>
+      <w:pPr>
+        <w:spacing w:after="0" w:line="276" w:lineRule="auto"/>
+        <w:rPr>
+          <w:rFonts w:ascii="Times New Roman" w:eastAsia="Times New Roman" w:hAnsi="Times New Roman" w:cs="Times New Roman"/>
+          <w:kern w:val="0"/>
+          <w:sz w:val="24"/>
+          <w:szCs w:val="24"/>
+          <w:lang w:eastAsia="pt-PT"/>
+          <w14:ligatures w14:val="none"/>
+        </w:rPr>
+      </w:pPr>
+    </w:p>
+    <w:p>
+      <w:pPr>
+        <w:spacing w:after="0" w:line="276" w:lineRule="auto"/>
+        <w:rPr>
+          <w:rFonts w:ascii="Times New Roman" w:eastAsia="Times New Roman" w:hAnsi="Times New Roman" w:cs="Times New Roman"/>
+          <w:kern w:val="0"/>
+          <w:sz w:val="24"/>
+          <w:szCs w:val="24"/>
+          <w:lang w:eastAsia="pt-PT"/>
+          <w14:ligatures w14:val="none"/>
+        </w:rPr>
+      </w:pPr>
+    </w:p>
+    <w:p>
+      <w:pPr>
+        <w:spacing w:after="0" w:line="276" w:lineRule="auto"/>
+        <w:rPr>
+          <w:rFonts w:ascii="Times New Roman" w:eastAsia="Times New Roman" w:hAnsi="Times New Roman" w:cs="Times New Roman"/>
+          <w:kern w:val="0"/>
+          <w:sz w:val="24"/>
+          <w:szCs w:val="24"/>
+          <w:lang w:eastAsia="pt-PT"/>
+          <w14:ligatures w14:val="none"/>
+        </w:rPr>
+      </w:pPr>
+    </w:p>
+    <w:p>
+      <w:pPr>
         <w:spacing w:before="100" w:beforeAutospacing="1" w:after="100" w:afterAutospacing="1" w:line="276" w:lineRule="auto"/>
         <w:outlineLvl w:val="1"/>
         <w:rPr>
@@ -5899,7 +6643,7 @@
           <w14:ligatures w14:val="none"/>
         </w:rPr>
       </w:pPr>
-      <w:bookmarkStart w:id="15" w:name="_Toc183384727"/>
+      <w:bookmarkStart w:id="15" w:name="_Toc184989714"/>
       <w:r>
         <w:rPr>
           <w:rFonts w:ascii="Times New Roman" w:eastAsia="Times New Roman" w:hAnsi="Times New Roman" w:cs="Times New Roman"/>
@@ -5911,22 +6655,16 @@
           <w:lang w:eastAsia="pt-PT"/>
           <w14:ligatures w14:val="none"/>
         </w:rPr>
+        <w:lastRenderedPageBreak/>
         <w:t>4. Diagrama de Contexto</w:t>
       </w:r>
       <w:bookmarkEnd w:id="15"/>
     </w:p>
     <w:p>
       <w:pPr>
+        <w:keepNext/>
         <w:spacing w:before="100" w:beforeAutospacing="1" w:after="100" w:afterAutospacing="1" w:line="276" w:lineRule="auto"/>
         <w:jc w:val="center"/>
-        <w:rPr>
-          <w:rFonts w:ascii="Times New Roman" w:eastAsia="Times New Roman" w:hAnsi="Times New Roman" w:cs="Times New Roman"/>
-          <w:kern w:val="0"/>
-          <w:sz w:val="24"/>
-          <w:szCs w:val="24"/>
-          <w:lang w:eastAsia="pt-PT"/>
-          <w14:ligatures w14:val="none"/>
-        </w:rPr>
       </w:pPr>
       <w:r>
         <w:rPr>
@@ -5977,40 +6715,46 @@
     </w:p>
     <w:p>
       <w:pPr>
-        <w:spacing w:after="0" w:line="276" w:lineRule="auto"/>
-        <w:rPr>
-          <w:rFonts w:ascii="Times New Roman" w:eastAsia="Times New Roman" w:hAnsi="Times New Roman" w:cs="Times New Roman"/>
-          <w:kern w:val="0"/>
-          <w:sz w:val="24"/>
-          <w:szCs w:val="24"/>
-          <w:lang w:eastAsia="pt-PT"/>
-          <w14:ligatures w14:val="none"/>
-        </w:rPr>
-      </w:pPr>
-      <w:r>
-        <w:rPr>
-          <w:rFonts w:ascii="Times New Roman" w:eastAsia="Times New Roman" w:hAnsi="Times New Roman" w:cs="Times New Roman"/>
-          <w:kern w:val="0"/>
-          <w:sz w:val="24"/>
-          <w:szCs w:val="24"/>
-          <w:lang w:eastAsia="pt-PT"/>
-          <w14:ligatures w14:val="none"/>
-        </w:rPr>
-        <w:t xml:space="preserve">              Figura 1 – Diagrama de Contexto</w:t>
-      </w:r>
-    </w:p>
-    <w:p>
-      <w:pPr>
-        <w:spacing w:after="0" w:line="276" w:lineRule="auto"/>
-        <w:rPr>
-          <w:rFonts w:ascii="Times New Roman" w:eastAsia="Times New Roman" w:hAnsi="Times New Roman" w:cs="Times New Roman"/>
-          <w:kern w:val="0"/>
-          <w:sz w:val="24"/>
-          <w:szCs w:val="24"/>
-          <w:lang w:eastAsia="pt-PT"/>
-          <w14:ligatures w14:val="none"/>
-        </w:rPr>
-      </w:pPr>
+        <w:pStyle w:val="Legenda"/>
+        <w:jc w:val="center"/>
+        <w:rPr>
+          <w:rFonts w:ascii="Times New Roman" w:eastAsia="Times New Roman" w:hAnsi="Times New Roman" w:cs="Times New Roman"/>
+          <w:kern w:val="0"/>
+          <w:sz w:val="24"/>
+          <w:szCs w:val="24"/>
+          <w:lang w:eastAsia="pt-PT"/>
+          <w14:ligatures w14:val="none"/>
+        </w:rPr>
+      </w:pPr>
+      <w:bookmarkStart w:id="16" w:name="_Toc184990075"/>
+      <w:r>
+        <w:t xml:space="preserve">Figura </w:t>
+      </w:r>
+      <w:r>
+        <w:fldChar w:fldCharType="begin"/>
+      </w:r>
+      <w:r>
+        <w:instrText xml:space="preserve"> SEQ Figura \* ARABIC </w:instrText>
+      </w:r>
+      <w:r>
+        <w:fldChar w:fldCharType="separate"/>
+      </w:r>
+      <w:r>
+        <w:rPr>
+          <w:noProof/>
+        </w:rPr>
+        <w:t>1</w:t>
+      </w:r>
+      <w:r>
+        <w:fldChar w:fldCharType="end"/>
+      </w:r>
+      <w:r>
+        <w:t xml:space="preserve"> </w:t>
+      </w:r>
+      <w:r>
+        <w:t>– Diagrama de Contexto</w:t>
+      </w:r>
+      <w:bookmarkEnd w:id="16"/>
     </w:p>
     <w:p>
       <w:pPr>
@@ -6260,7 +7004,6 @@
           <w:lang w:eastAsia="pt-PT"/>
           <w14:ligatures w14:val="none"/>
         </w:rPr>
-        <w:lastRenderedPageBreak/>
         <w:t>Função do Diagrama</w:t>
       </w:r>
     </w:p>
@@ -6287,97 +7030,6 @@
         </w:rPr>
         <w:t>Este diagrama ilustra de maneira clara como o sistema deve funcionar no contexto da loja social, mostrando a interação direta do utilizador com a aplicação e a dependência da API para garantir o bom funcionamento do sistema.</w:t>
       </w:r>
-    </w:p>
-    <w:p>
-      <w:pPr>
-        <w:spacing w:after="0" w:line="276" w:lineRule="auto"/>
-        <w:rPr>
-          <w:rFonts w:ascii="Times New Roman" w:eastAsia="Times New Roman" w:hAnsi="Times New Roman" w:cs="Times New Roman"/>
-          <w:kern w:val="0"/>
-          <w:sz w:val="24"/>
-          <w:szCs w:val="24"/>
-          <w:lang w:eastAsia="pt-PT"/>
-          <w14:ligatures w14:val="none"/>
-        </w:rPr>
-      </w:pPr>
-    </w:p>
-    <w:p>
-      <w:pPr>
-        <w:spacing w:after="0" w:line="276" w:lineRule="auto"/>
-        <w:rPr>
-          <w:rFonts w:ascii="Times New Roman" w:eastAsia="Times New Roman" w:hAnsi="Times New Roman" w:cs="Times New Roman"/>
-          <w:kern w:val="0"/>
-          <w:sz w:val="24"/>
-          <w:szCs w:val="24"/>
-          <w:lang w:eastAsia="pt-PT"/>
-          <w14:ligatures w14:val="none"/>
-        </w:rPr>
-      </w:pPr>
-    </w:p>
-    <w:p>
-      <w:pPr>
-        <w:spacing w:after="0" w:line="276" w:lineRule="auto"/>
-        <w:rPr>
-          <w:rFonts w:ascii="Times New Roman" w:eastAsia="Times New Roman" w:hAnsi="Times New Roman" w:cs="Times New Roman"/>
-          <w:kern w:val="0"/>
-          <w:sz w:val="24"/>
-          <w:szCs w:val="24"/>
-          <w:lang w:eastAsia="pt-PT"/>
-          <w14:ligatures w14:val="none"/>
-        </w:rPr>
-      </w:pPr>
-    </w:p>
-    <w:p>
-      <w:pPr>
-        <w:spacing w:after="0" w:line="276" w:lineRule="auto"/>
-        <w:rPr>
-          <w:rFonts w:ascii="Times New Roman" w:eastAsia="Times New Roman" w:hAnsi="Times New Roman" w:cs="Times New Roman"/>
-          <w:kern w:val="0"/>
-          <w:sz w:val="24"/>
-          <w:szCs w:val="24"/>
-          <w:lang w:eastAsia="pt-PT"/>
-          <w14:ligatures w14:val="none"/>
-        </w:rPr>
-      </w:pPr>
-    </w:p>
-    <w:p>
-      <w:pPr>
-        <w:spacing w:after="0" w:line="276" w:lineRule="auto"/>
-        <w:rPr>
-          <w:rFonts w:ascii="Times New Roman" w:eastAsia="Times New Roman" w:hAnsi="Times New Roman" w:cs="Times New Roman"/>
-          <w:kern w:val="0"/>
-          <w:sz w:val="24"/>
-          <w:szCs w:val="24"/>
-          <w:lang w:eastAsia="pt-PT"/>
-          <w14:ligatures w14:val="none"/>
-        </w:rPr>
-      </w:pPr>
-    </w:p>
-    <w:p>
-      <w:pPr>
-        <w:spacing w:after="0" w:line="276" w:lineRule="auto"/>
-        <w:rPr>
-          <w:rFonts w:ascii="Times New Roman" w:eastAsia="Times New Roman" w:hAnsi="Times New Roman" w:cs="Times New Roman"/>
-          <w:kern w:val="0"/>
-          <w:sz w:val="24"/>
-          <w:szCs w:val="24"/>
-          <w:lang w:eastAsia="pt-PT"/>
-          <w14:ligatures w14:val="none"/>
-        </w:rPr>
-      </w:pPr>
-    </w:p>
-    <w:p>
-      <w:pPr>
-        <w:spacing w:after="0" w:line="276" w:lineRule="auto"/>
-        <w:rPr>
-          <w:rFonts w:ascii="Times New Roman" w:eastAsia="Times New Roman" w:hAnsi="Times New Roman" w:cs="Times New Roman"/>
-          <w:kern w:val="0"/>
-          <w:sz w:val="24"/>
-          <w:szCs w:val="24"/>
-          <w:lang w:eastAsia="pt-PT"/>
-          <w14:ligatures w14:val="none"/>
-        </w:rPr>
-      </w:pPr>
     </w:p>
     <w:p>
       <w:pPr>
@@ -6420,7 +7072,7 @@
           <w14:ligatures w14:val="none"/>
         </w:rPr>
       </w:pPr>
-      <w:bookmarkStart w:id="16" w:name="_Toc183384728"/>
+      <w:bookmarkStart w:id="17" w:name="_Toc184989715"/>
       <w:r>
         <w:rPr>
           <w:rFonts w:ascii="Times New Roman" w:eastAsia="Times New Roman" w:hAnsi="Times New Roman" w:cs="Times New Roman"/>
@@ -6432,15 +7084,14 @@
           <w:lang w:eastAsia="pt-PT"/>
           <w14:ligatures w14:val="none"/>
         </w:rPr>
+        <w:lastRenderedPageBreak/>
         <w:t>5. Diagrama BPMN</w:t>
       </w:r>
-      <w:bookmarkEnd w:id="16"/>
-    </w:p>
-    <w:p>
-      <w:pPr>
-        <w:rPr>
-          <w:lang w:eastAsia="pt-PT"/>
-        </w:rPr>
+      <w:bookmarkEnd w:id="17"/>
+    </w:p>
+    <w:p>
+      <w:pPr>
+        <w:keepNext/>
       </w:pPr>
       <w:r>
         <w:rPr>
@@ -6486,16 +7137,40 @@
     </w:p>
     <w:p>
       <w:pPr>
-        <w:rPr>
-          <w:lang w:eastAsia="pt-PT"/>
-        </w:rPr>
-      </w:pPr>
-      <w:r>
-        <w:rPr>
-          <w:lang w:eastAsia="pt-PT"/>
-        </w:rPr>
-        <w:t>Figura 2 – Diagrama BPMN</w:t>
-      </w:r>
+        <w:pStyle w:val="Legenda"/>
+        <w:rPr>
+          <w:lang w:eastAsia="pt-PT"/>
+        </w:rPr>
+      </w:pPr>
+      <w:bookmarkStart w:id="18" w:name="_Toc184990076"/>
+      <w:r>
+        <w:t xml:space="preserve">Figura </w:t>
+      </w:r>
+      <w:r>
+        <w:fldChar w:fldCharType="begin"/>
+      </w:r>
+      <w:r>
+        <w:instrText xml:space="preserve"> SEQ Figura \* ARABIC </w:instrText>
+      </w:r>
+      <w:r>
+        <w:fldChar w:fldCharType="separate"/>
+      </w:r>
+      <w:r>
+        <w:rPr>
+          <w:noProof/>
+        </w:rPr>
+        <w:t>2</w:t>
+      </w:r>
+      <w:r>
+        <w:fldChar w:fldCharType="end"/>
+      </w:r>
+      <w:r>
+        <w:t xml:space="preserve"> </w:t>
+      </w:r>
+      <w:r>
+        <w:t>– Diagrama BPMN</w:t>
+      </w:r>
+      <w:bookmarkEnd w:id="18"/>
     </w:p>
     <w:p>
       <w:pPr>
@@ -6822,7 +7497,6 @@
           <w:lang w:eastAsia="pt-PT"/>
           <w14:ligatures w14:val="none"/>
         </w:rPr>
-        <w:lastRenderedPageBreak/>
         <w:t>Funcionário</w:t>
       </w:r>
       <w:r>
@@ -7211,7 +7885,19 @@
           <w:lang w:eastAsia="pt-PT"/>
           <w14:ligatures w14:val="none"/>
         </w:rPr>
-        <w:t>, registando novos clientes, controlando doações e atualizando o status de visitas e retiradas de produtos. O diagrama ajuda a visualizar de forma clara o fluxo das atividades e as tomadas de decisão dentro da loja social.</w:t>
+        <w:t xml:space="preserve">, registando novos clientes, controlando doações e </w:t>
+      </w:r>
+      <w:r>
+        <w:rPr>
+          <w:rFonts w:ascii="Times New Roman" w:eastAsia="Times New Roman" w:hAnsi="Times New Roman" w:cs="Times New Roman"/>
+          <w:kern w:val="0"/>
+          <w:sz w:val="24"/>
+          <w:szCs w:val="24"/>
+          <w:lang w:eastAsia="pt-PT"/>
+          <w14:ligatures w14:val="none"/>
+        </w:rPr>
+        <w:lastRenderedPageBreak/>
+        <w:t>atualizando o status de visitas e retiradas de produtos. O diagrama ajuda a visualizar de forma clara o fluxo das atividades e as tomadas de decisão dentro da loja social.</w:t>
       </w:r>
     </w:p>
     <w:p>
@@ -7230,6 +7916,207 @@
     </w:p>
     <w:p>
       <w:pPr>
+        <w:spacing w:before="100" w:beforeAutospacing="1" w:after="100" w:afterAutospacing="1" w:line="276" w:lineRule="auto"/>
+        <w:outlineLvl w:val="1"/>
+        <w:rPr>
+          <w:rFonts w:ascii="Times New Roman" w:eastAsia="Times New Roman" w:hAnsi="Times New Roman" w:cs="Times New Roman"/>
+          <w:b/>
+          <w:bCs/>
+          <w:kern w:val="0"/>
+          <w:sz w:val="36"/>
+          <w:szCs w:val="36"/>
+          <w:lang w:eastAsia="pt-PT"/>
+          <w14:ligatures w14:val="none"/>
+        </w:rPr>
+      </w:pPr>
+      <w:bookmarkStart w:id="19" w:name="_Toc184989716"/>
+      <w:r>
+        <w:rPr>
+          <w:rFonts w:ascii="Times New Roman" w:eastAsia="Times New Roman" w:hAnsi="Times New Roman" w:cs="Times New Roman"/>
+          <w:b/>
+          <w:bCs/>
+          <w:kern w:val="0"/>
+          <w:sz w:val="36"/>
+          <w:szCs w:val="36"/>
+          <w:lang w:eastAsia="pt-PT"/>
+          <w14:ligatures w14:val="none"/>
+        </w:rPr>
+        <w:t>6</w:t>
+      </w:r>
+      <w:r>
+        <w:rPr>
+          <w:rFonts w:ascii="Times New Roman" w:eastAsia="Times New Roman" w:hAnsi="Times New Roman" w:cs="Times New Roman"/>
+          <w:b/>
+          <w:bCs/>
+          <w:kern w:val="0"/>
+          <w:sz w:val="36"/>
+          <w:szCs w:val="36"/>
+          <w:lang w:eastAsia="pt-PT"/>
+          <w14:ligatures w14:val="none"/>
+        </w:rPr>
+        <w:t xml:space="preserve">. Diagrama </w:t>
+      </w:r>
+      <w:r>
+        <w:rPr>
+          <w:rFonts w:ascii="Times New Roman" w:eastAsia="Times New Roman" w:hAnsi="Times New Roman" w:cs="Times New Roman"/>
+          <w:b/>
+          <w:bCs/>
+          <w:kern w:val="0"/>
+          <w:sz w:val="36"/>
+          <w:szCs w:val="36"/>
+          <w:lang w:eastAsia="pt-PT"/>
+          <w14:ligatures w14:val="none"/>
+        </w:rPr>
+        <w:t>De Arquitetura do sistema</w:t>
+      </w:r>
+      <w:bookmarkEnd w:id="19"/>
+    </w:p>
+    <w:p>
+      <w:pPr>
+        <w:keepNext/>
+        <w:spacing w:before="100" w:beforeAutospacing="1" w:after="100" w:afterAutospacing="1" w:line="276" w:lineRule="auto"/>
+        <w:outlineLvl w:val="1"/>
+      </w:pPr>
+      <w:r>
+        <w:rPr>
+          <w:rFonts w:ascii="Times New Roman" w:eastAsia="Times New Roman" w:hAnsi="Times New Roman" w:cs="Times New Roman"/>
+          <w:b/>
+          <w:bCs/>
+          <w:noProof/>
+          <w:kern w:val="0"/>
+          <w:sz w:val="36"/>
+          <w:szCs w:val="36"/>
+          <w:lang w:eastAsia="pt-PT"/>
+          <w14:ligatures w14:val="none"/>
+        </w:rPr>
+        <w:drawing>
+          <wp:inline distT="0" distB="0" distL="0" distR="0" wp14:anchorId="27A2C800" wp14:editId="4EC982F6">
+            <wp:extent cx="5400040" cy="2979420"/>
+            <wp:effectExtent l="0" t="0" r="0" b="0"/>
+            <wp:docPr id="196532650" name="Imagem 2" descr="Uma imagem com texto, diagrama, captura de ecrã, design&#10;&#10;Descrição gerada automaticamente"/>
+            <wp:cNvGraphicFramePr>
+              <a:graphicFrameLocks xmlns:a="http://schemas.openxmlformats.org/drawingml/2006/main" noChangeAspect="1"/>
+            </wp:cNvGraphicFramePr>
+            <a:graphic xmlns:a="http://schemas.openxmlformats.org/drawingml/2006/main">
+              <a:graphicData uri="http://schemas.openxmlformats.org/drawingml/2006/picture">
+                <pic:pic xmlns:pic="http://schemas.openxmlformats.org/drawingml/2006/picture">
+                  <pic:nvPicPr>
+                    <pic:cNvPr id="196532650" name="Imagem 2" descr="Uma imagem com texto, diagrama, captura de ecrã, design&#10;&#10;Descrição gerada automaticamente"/>
+                    <pic:cNvPicPr>
+                      <a:picLocks noChangeAspect="1" noChangeArrowheads="1"/>
+                    </pic:cNvPicPr>
+                  </pic:nvPicPr>
+                  <pic:blipFill>
+                    <a:blip r:embed="rId8">
+                      <a:extLst>
+                        <a:ext uri="{28A0092B-C50C-407E-A947-70E740481C1C}">
+                          <a14:useLocalDpi xmlns:a14="http://schemas.microsoft.com/office/drawing/2010/main" val="0"/>
+                        </a:ext>
+                      </a:extLst>
+                    </a:blip>
+                    <a:srcRect/>
+                    <a:stretch>
+                      <a:fillRect/>
+                    </a:stretch>
+                  </pic:blipFill>
+                  <pic:spPr bwMode="auto">
+                    <a:xfrm>
+                      <a:off x="0" y="0"/>
+                      <a:ext cx="5400040" cy="2979420"/>
+                    </a:xfrm>
+                    <a:prstGeom prst="rect">
+                      <a:avLst/>
+                    </a:prstGeom>
+                    <a:noFill/>
+                    <a:ln>
+                      <a:noFill/>
+                    </a:ln>
+                  </pic:spPr>
+                </pic:pic>
+              </a:graphicData>
+            </a:graphic>
+          </wp:inline>
+        </w:drawing>
+      </w:r>
+    </w:p>
+    <w:p>
+      <w:pPr>
+        <w:pStyle w:val="Legenda"/>
+        <w:rPr>
+          <w:rFonts w:ascii="Times New Roman" w:eastAsia="Times New Roman" w:hAnsi="Times New Roman" w:cs="Times New Roman"/>
+          <w:b/>
+          <w:bCs/>
+          <w:kern w:val="0"/>
+          <w:sz w:val="36"/>
+          <w:szCs w:val="36"/>
+          <w:lang w:eastAsia="pt-PT"/>
+          <w14:ligatures w14:val="none"/>
+        </w:rPr>
+      </w:pPr>
+      <w:bookmarkStart w:id="20" w:name="_Toc184990077"/>
+      <w:r>
+        <w:t xml:space="preserve">Figura </w:t>
+      </w:r>
+      <w:r>
+        <w:fldChar w:fldCharType="begin"/>
+      </w:r>
+      <w:r>
+        <w:instrText xml:space="preserve"> SEQ Figura \* ARABIC </w:instrText>
+      </w:r>
+      <w:r>
+        <w:fldChar w:fldCharType="separate"/>
+      </w:r>
+      <w:r>
+        <w:rPr>
+          <w:noProof/>
+        </w:rPr>
+        <w:t>3</w:t>
+      </w:r>
+      <w:r>
+        <w:fldChar w:fldCharType="end"/>
+      </w:r>
+      <w:r>
+        <w:t xml:space="preserve"> - Diagrama de arquitetura do sistema</w:t>
+      </w:r>
+      <w:bookmarkEnd w:id="20"/>
+    </w:p>
+    <w:p>
+      <w:pPr>
+        <w:spacing w:before="100" w:beforeAutospacing="1" w:after="100" w:afterAutospacing="1" w:line="276" w:lineRule="auto"/>
+        <w:outlineLvl w:val="1"/>
+        <w:rPr>
+          <w:rFonts w:ascii="Times New Roman" w:eastAsia="Times New Roman" w:hAnsi="Times New Roman" w:cs="Times New Roman"/>
+          <w:b/>
+          <w:bCs/>
+          <w:kern w:val="0"/>
+          <w:sz w:val="36"/>
+          <w:szCs w:val="36"/>
+          <w:lang w:eastAsia="pt-PT"/>
+          <w14:ligatures w14:val="none"/>
+        </w:rPr>
+      </w:pPr>
+      <w:r>
+        <w:t>O diagrama de arquitetura do sistema apresenta uma estrutura composta por uma interface de utilizador (frontend), que permite a interação dos voluntários e administradores com as funcionalidades do sistema, conectada a um backend que contem a lógica do negócio, incluindo validação e processamento de dados. Os dados são armazenados em uma base de dados que mantém informações sobre doações, beneficiários e stock. Além disso, o sistema possui integração com APIs externas para facilitar comunicações automatizadas e geração de relatórios.</w:t>
+      </w:r>
+    </w:p>
+    <w:p>
+      <w:pPr>
+        <w:spacing w:before="100" w:beforeAutospacing="1" w:after="100" w:afterAutospacing="1" w:line="276" w:lineRule="auto"/>
+        <w:outlineLvl w:val="1"/>
+        <w:rPr>
+          <w:rFonts w:ascii="Times New Roman" w:eastAsia="Times New Roman" w:hAnsi="Times New Roman" w:cs="Times New Roman"/>
+          <w:b/>
+          <w:bCs/>
+          <w:kern w:val="0"/>
+          <w:sz w:val="36"/>
+          <w:szCs w:val="36"/>
+          <w:lang w:eastAsia="pt-PT"/>
+          <w14:ligatures w14:val="none"/>
+        </w:rPr>
+      </w:pPr>
+    </w:p>
+    <w:p>
+      <w:pPr>
         <w:spacing w:after="0" w:line="276" w:lineRule="auto"/>
         <w:outlineLvl w:val="3"/>
         <w:rPr>
@@ -7241,6 +8128,19 @@
           <w14:ligatures w14:val="none"/>
         </w:rPr>
       </w:pPr>
+      <w:r>
+        <w:rPr>
+          <w:rFonts w:ascii="Times New Roman" w:eastAsia="Times New Roman" w:hAnsi="Times New Roman" w:cs="Times New Roman"/>
+          <w:b/>
+          <w:bCs/>
+          <w:kern w:val="0"/>
+          <w:sz w:val="24"/>
+          <w:szCs w:val="24"/>
+          <w:lang w:eastAsia="pt-PT"/>
+          <w14:ligatures w14:val="none"/>
+        </w:rPr>
+        <w:t>Principais Elementos do Diagrama:</w:t>
+      </w:r>
     </w:p>
     <w:p>
       <w:pPr>
@@ -7258,6 +8158,10 @@
     </w:p>
     <w:p>
       <w:pPr>
+        <w:numPr>
+          <w:ilvl w:val="0"/>
+          <w:numId w:val="26"/>
+        </w:numPr>
         <w:spacing w:after="0" w:line="276" w:lineRule="auto"/>
         <w:outlineLvl w:val="3"/>
         <w:rPr>
@@ -7269,9 +8173,89 @@
           <w14:ligatures w14:val="none"/>
         </w:rPr>
       </w:pPr>
-    </w:p>
-    <w:p>
-      <w:pPr>
+      <w:r>
+        <w:rPr>
+          <w:rFonts w:ascii="Times New Roman" w:eastAsia="Times New Roman" w:hAnsi="Times New Roman" w:cs="Times New Roman"/>
+          <w:b/>
+          <w:bCs/>
+          <w:kern w:val="0"/>
+          <w:sz w:val="24"/>
+          <w:szCs w:val="24"/>
+          <w:lang w:eastAsia="pt-PT"/>
+          <w14:ligatures w14:val="none"/>
+        </w:rPr>
+        <w:t>Frontend (Interface do U</w:t>
+      </w:r>
+      <w:r>
+        <w:rPr>
+          <w:rFonts w:ascii="Times New Roman" w:eastAsia="Times New Roman" w:hAnsi="Times New Roman" w:cs="Times New Roman"/>
+          <w:b/>
+          <w:bCs/>
+          <w:kern w:val="0"/>
+          <w:sz w:val="24"/>
+          <w:szCs w:val="24"/>
+          <w:lang w:eastAsia="pt-PT"/>
+          <w14:ligatures w14:val="none"/>
+        </w:rPr>
+        <w:t>t</w:t>
+      </w:r>
+      <w:r>
+        <w:rPr>
+          <w:rFonts w:ascii="Times New Roman" w:eastAsia="Times New Roman" w:hAnsi="Times New Roman" w:cs="Times New Roman"/>
+          <w:b/>
+          <w:bCs/>
+          <w:kern w:val="0"/>
+          <w:sz w:val="24"/>
+          <w:szCs w:val="24"/>
+          <w:lang w:eastAsia="pt-PT"/>
+          <w14:ligatures w14:val="none"/>
+        </w:rPr>
+        <w:t>i</w:t>
+      </w:r>
+      <w:r>
+        <w:rPr>
+          <w:rFonts w:ascii="Times New Roman" w:eastAsia="Times New Roman" w:hAnsi="Times New Roman" w:cs="Times New Roman"/>
+          <w:b/>
+          <w:bCs/>
+          <w:kern w:val="0"/>
+          <w:sz w:val="24"/>
+          <w:szCs w:val="24"/>
+          <w:lang w:eastAsia="pt-PT"/>
+          <w14:ligatures w14:val="none"/>
+        </w:rPr>
+        <w:t>lizador</w:t>
+      </w:r>
+      <w:r>
+        <w:rPr>
+          <w:rFonts w:ascii="Times New Roman" w:eastAsia="Times New Roman" w:hAnsi="Times New Roman" w:cs="Times New Roman"/>
+          <w:b/>
+          <w:bCs/>
+          <w:kern w:val="0"/>
+          <w:sz w:val="24"/>
+          <w:szCs w:val="24"/>
+          <w:lang w:eastAsia="pt-PT"/>
+          <w14:ligatures w14:val="none"/>
+        </w:rPr>
+        <w:t>)</w:t>
+      </w:r>
+      <w:r>
+        <w:rPr>
+          <w:rFonts w:ascii="Times New Roman" w:eastAsia="Times New Roman" w:hAnsi="Times New Roman" w:cs="Times New Roman"/>
+          <w:kern w:val="0"/>
+          <w:sz w:val="24"/>
+          <w:szCs w:val="24"/>
+          <w:lang w:eastAsia="pt-PT"/>
+          <w14:ligatures w14:val="none"/>
+        </w:rPr>
+        <w:t>:</w:t>
+      </w:r>
+    </w:p>
+    <w:p>
+      <w:pPr>
+        <w:numPr>
+          <w:ilvl w:val="1"/>
+          <w:numId w:val="26"/>
+        </w:numPr>
         <w:spacing w:after="0" w:line="276" w:lineRule="auto"/>
         <w:outlineLvl w:val="3"/>
         <w:rPr>
@@ -7283,9 +8267,24 @@
           <w14:ligatures w14:val="none"/>
         </w:rPr>
       </w:pPr>
-    </w:p>
-    <w:p>
-      <w:pPr>
+      <w:r>
+        <w:rPr>
+          <w:rFonts w:ascii="Times New Roman" w:eastAsia="Times New Roman" w:hAnsi="Times New Roman" w:cs="Times New Roman"/>
+          <w:kern w:val="0"/>
+          <w:sz w:val="24"/>
+          <w:szCs w:val="24"/>
+          <w:lang w:eastAsia="pt-PT"/>
+          <w14:ligatures w14:val="none"/>
+        </w:rPr>
+        <w:t>Representa a aplicação que os voluntários e administradores utilizam.</w:t>
+      </w:r>
+    </w:p>
+    <w:p>
+      <w:pPr>
+        <w:numPr>
+          <w:ilvl w:val="1"/>
+          <w:numId w:val="26"/>
+        </w:numPr>
         <w:spacing w:after="0" w:line="276" w:lineRule="auto"/>
         <w:outlineLvl w:val="3"/>
         <w:rPr>
@@ -7297,9 +8296,103 @@
           <w14:ligatures w14:val="none"/>
         </w:rPr>
       </w:pPr>
-    </w:p>
-    <w:p>
-      <w:pPr>
+      <w:r>
+        <w:rPr>
+          <w:rFonts w:ascii="Times New Roman" w:eastAsia="Times New Roman" w:hAnsi="Times New Roman" w:cs="Times New Roman"/>
+          <w:b/>
+          <w:bCs/>
+          <w:kern w:val="0"/>
+          <w:sz w:val="24"/>
+          <w:szCs w:val="24"/>
+          <w:lang w:eastAsia="pt-PT"/>
+          <w14:ligatures w14:val="none"/>
+        </w:rPr>
+        <w:t>Função</w:t>
+      </w:r>
+      <w:r>
+        <w:rPr>
+          <w:rFonts w:ascii="Times New Roman" w:eastAsia="Times New Roman" w:hAnsi="Times New Roman" w:cs="Times New Roman"/>
+          <w:kern w:val="0"/>
+          <w:sz w:val="24"/>
+          <w:szCs w:val="24"/>
+          <w:lang w:eastAsia="pt-PT"/>
+          <w14:ligatures w14:val="none"/>
+        </w:rPr>
+        <w:t>: Permitir a interação dos u</w:t>
+      </w:r>
+      <w:r>
+        <w:rPr>
+          <w:rFonts w:ascii="Times New Roman" w:eastAsia="Times New Roman" w:hAnsi="Times New Roman" w:cs="Times New Roman"/>
+          <w:kern w:val="0"/>
+          <w:sz w:val="24"/>
+          <w:szCs w:val="24"/>
+          <w:lang w:eastAsia="pt-PT"/>
+          <w14:ligatures w14:val="none"/>
+        </w:rPr>
+        <w:t>tilizadores</w:t>
+      </w:r>
+      <w:r>
+        <w:rPr>
+          <w:rFonts w:ascii="Times New Roman" w:eastAsia="Times New Roman" w:hAnsi="Times New Roman" w:cs="Times New Roman"/>
+          <w:kern w:val="0"/>
+          <w:sz w:val="24"/>
+          <w:szCs w:val="24"/>
+          <w:lang w:eastAsia="pt-PT"/>
+          <w14:ligatures w14:val="none"/>
+        </w:rPr>
+        <w:t xml:space="preserve"> com o sistema para </w:t>
+      </w:r>
+      <w:r>
+        <w:rPr>
+          <w:rFonts w:ascii="Times New Roman" w:eastAsia="Times New Roman" w:hAnsi="Times New Roman" w:cs="Times New Roman"/>
+          <w:kern w:val="0"/>
+          <w:sz w:val="24"/>
+          <w:szCs w:val="24"/>
+          <w:lang w:eastAsia="pt-PT"/>
+          <w14:ligatures w14:val="none"/>
+        </w:rPr>
+        <w:t>gerir</w:t>
+      </w:r>
+      <w:r>
+        <w:rPr>
+          <w:rFonts w:ascii="Times New Roman" w:eastAsia="Times New Roman" w:hAnsi="Times New Roman" w:cs="Times New Roman"/>
+          <w:kern w:val="0"/>
+          <w:sz w:val="24"/>
+          <w:szCs w:val="24"/>
+          <w:lang w:eastAsia="pt-PT"/>
+          <w14:ligatures w14:val="none"/>
+        </w:rPr>
+        <w:t xml:space="preserve"> doações, check-ins, </w:t>
+      </w:r>
+      <w:r>
+        <w:rPr>
+          <w:rFonts w:ascii="Times New Roman" w:eastAsia="Times New Roman" w:hAnsi="Times New Roman" w:cs="Times New Roman"/>
+          <w:kern w:val="0"/>
+          <w:sz w:val="24"/>
+          <w:szCs w:val="24"/>
+          <w:lang w:eastAsia="pt-PT"/>
+          <w14:ligatures w14:val="none"/>
+        </w:rPr>
+        <w:t>stocks</w:t>
+      </w:r>
+      <w:r>
+        <w:rPr>
+          <w:rFonts w:ascii="Times New Roman" w:eastAsia="Times New Roman" w:hAnsi="Times New Roman" w:cs="Times New Roman"/>
+          <w:kern w:val="0"/>
+          <w:sz w:val="24"/>
+          <w:szCs w:val="24"/>
+          <w:lang w:eastAsia="pt-PT"/>
+          <w14:ligatures w14:val="none"/>
+        </w:rPr>
+        <w:t xml:space="preserve"> e tarefas.</w:t>
+      </w:r>
+    </w:p>
+    <w:p>
+      <w:pPr>
+        <w:numPr>
+          <w:ilvl w:val="0"/>
+          <w:numId w:val="26"/>
+        </w:numPr>
         <w:spacing w:after="0" w:line="276" w:lineRule="auto"/>
         <w:outlineLvl w:val="3"/>
         <w:rPr>
@@ -7311,9 +8404,37 @@
           <w14:ligatures w14:val="none"/>
         </w:rPr>
       </w:pPr>
-    </w:p>
-    <w:p>
-      <w:pPr>
+      <w:r>
+        <w:rPr>
+          <w:rFonts w:ascii="Times New Roman" w:eastAsia="Times New Roman" w:hAnsi="Times New Roman" w:cs="Times New Roman"/>
+          <w:b/>
+          <w:bCs/>
+          <w:kern w:val="0"/>
+          <w:sz w:val="24"/>
+          <w:szCs w:val="24"/>
+          <w:lang w:eastAsia="pt-PT"/>
+          <w14:ligatures w14:val="none"/>
+        </w:rPr>
+        <w:t>Backend (Servidor de Aplicação)</w:t>
+      </w:r>
+      <w:r>
+        <w:rPr>
+          <w:rFonts w:ascii="Times New Roman" w:eastAsia="Times New Roman" w:hAnsi="Times New Roman" w:cs="Times New Roman"/>
+          <w:kern w:val="0"/>
+          <w:sz w:val="24"/>
+          <w:szCs w:val="24"/>
+          <w:lang w:eastAsia="pt-PT"/>
+          <w14:ligatures w14:val="none"/>
+        </w:rPr>
+        <w:t>:</w:t>
+      </w:r>
+    </w:p>
+    <w:p>
+      <w:pPr>
+        <w:numPr>
+          <w:ilvl w:val="1"/>
+          <w:numId w:val="26"/>
+        </w:numPr>
         <w:spacing w:after="0" w:line="276" w:lineRule="auto"/>
         <w:outlineLvl w:val="3"/>
         <w:rPr>
@@ -7325,9 +8446,24 @@
           <w14:ligatures w14:val="none"/>
         </w:rPr>
       </w:pPr>
-    </w:p>
-    <w:p>
-      <w:pPr>
+      <w:r>
+        <w:rPr>
+          <w:rFonts w:ascii="Times New Roman" w:eastAsia="Times New Roman" w:hAnsi="Times New Roman" w:cs="Times New Roman"/>
+          <w:kern w:val="0"/>
+          <w:sz w:val="24"/>
+          <w:szCs w:val="24"/>
+          <w:lang w:eastAsia="pt-PT"/>
+          <w14:ligatures w14:val="none"/>
+        </w:rPr>
+        <w:t>Responsável por processar as requisições enviadas pelo frontend.</w:t>
+      </w:r>
+    </w:p>
+    <w:p>
+      <w:pPr>
+        <w:numPr>
+          <w:ilvl w:val="1"/>
+          <w:numId w:val="26"/>
+        </w:numPr>
         <w:spacing w:after="0" w:line="276" w:lineRule="auto"/>
         <w:outlineLvl w:val="3"/>
         <w:rPr>
@@ -7339,9 +8475,126 @@
           <w14:ligatures w14:val="none"/>
         </w:rPr>
       </w:pPr>
-    </w:p>
-    <w:p>
-      <w:pPr>
+      <w:r>
+        <w:rPr>
+          <w:rFonts w:ascii="Times New Roman" w:eastAsia="Times New Roman" w:hAnsi="Times New Roman" w:cs="Times New Roman"/>
+          <w:b/>
+          <w:bCs/>
+          <w:kern w:val="0"/>
+          <w:sz w:val="24"/>
+          <w:szCs w:val="24"/>
+          <w:lang w:eastAsia="pt-PT"/>
+          <w14:ligatures w14:val="none"/>
+        </w:rPr>
+        <w:lastRenderedPageBreak/>
+        <w:t>Função</w:t>
+      </w:r>
+      <w:r>
+        <w:rPr>
+          <w:rFonts w:ascii="Times New Roman" w:eastAsia="Times New Roman" w:hAnsi="Times New Roman" w:cs="Times New Roman"/>
+          <w:kern w:val="0"/>
+          <w:sz w:val="24"/>
+          <w:szCs w:val="24"/>
+          <w:lang w:eastAsia="pt-PT"/>
+          <w14:ligatures w14:val="none"/>
+        </w:rPr>
+        <w:t>: Centralizar a lógica do sistema, como validação de dados, regras de negócios (ex.: control</w:t>
+      </w:r>
+      <w:r>
+        <w:rPr>
+          <w:rFonts w:ascii="Times New Roman" w:eastAsia="Times New Roman" w:hAnsi="Times New Roman" w:cs="Times New Roman"/>
+          <w:kern w:val="0"/>
+          <w:sz w:val="24"/>
+          <w:szCs w:val="24"/>
+          <w:lang w:eastAsia="pt-PT"/>
+          <w14:ligatures w14:val="none"/>
+        </w:rPr>
+        <w:t>o</w:t>
+      </w:r>
+      <w:r>
+        <w:rPr>
+          <w:rFonts w:ascii="Times New Roman" w:eastAsia="Times New Roman" w:hAnsi="Times New Roman" w:cs="Times New Roman"/>
+          <w:kern w:val="0"/>
+          <w:sz w:val="24"/>
+          <w:szCs w:val="24"/>
+          <w:lang w:eastAsia="pt-PT"/>
+          <w14:ligatures w14:val="none"/>
+        </w:rPr>
+        <w:t xml:space="preserve"> de </w:t>
+      </w:r>
+      <w:r>
+        <w:rPr>
+          <w:rFonts w:ascii="Times New Roman" w:eastAsia="Times New Roman" w:hAnsi="Times New Roman" w:cs="Times New Roman"/>
+          <w:kern w:val="0"/>
+          <w:sz w:val="24"/>
+          <w:szCs w:val="24"/>
+          <w:lang w:eastAsia="pt-PT"/>
+          <w14:ligatures w14:val="none"/>
+        </w:rPr>
+        <w:t>Stock</w:t>
+      </w:r>
+      <w:r>
+        <w:rPr>
+          <w:rFonts w:ascii="Times New Roman" w:eastAsia="Times New Roman" w:hAnsi="Times New Roman" w:cs="Times New Roman"/>
+          <w:kern w:val="0"/>
+          <w:sz w:val="24"/>
+          <w:szCs w:val="24"/>
+          <w:lang w:eastAsia="pt-PT"/>
+          <w14:ligatures w14:val="none"/>
+        </w:rPr>
+        <w:t xml:space="preserve"> e relatórios), e comunicação com </w:t>
+      </w:r>
+      <w:r>
+        <w:rPr>
+          <w:rFonts w:ascii="Times New Roman" w:eastAsia="Times New Roman" w:hAnsi="Times New Roman" w:cs="Times New Roman"/>
+          <w:kern w:val="0"/>
+          <w:sz w:val="24"/>
+          <w:szCs w:val="24"/>
+          <w:lang w:eastAsia="pt-PT"/>
+          <w14:ligatures w14:val="none"/>
+        </w:rPr>
+        <w:t>a</w:t>
+      </w:r>
+      <w:r>
+        <w:rPr>
+          <w:rFonts w:ascii="Times New Roman" w:eastAsia="Times New Roman" w:hAnsi="Times New Roman" w:cs="Times New Roman"/>
+          <w:kern w:val="0"/>
+          <w:sz w:val="24"/>
+          <w:szCs w:val="24"/>
+          <w:lang w:eastAsia="pt-PT"/>
+          <w14:ligatures w14:val="none"/>
+        </w:rPr>
+        <w:t xml:space="preserve"> ba</w:t>
+      </w:r>
+      <w:r>
+        <w:rPr>
+          <w:rFonts w:ascii="Times New Roman" w:eastAsia="Times New Roman" w:hAnsi="Times New Roman" w:cs="Times New Roman"/>
+          <w:kern w:val="0"/>
+          <w:sz w:val="24"/>
+          <w:szCs w:val="24"/>
+          <w:lang w:eastAsia="pt-PT"/>
+          <w14:ligatures w14:val="none"/>
+        </w:rPr>
+        <w:t>se</w:t>
+      </w:r>
+      <w:r>
+        <w:rPr>
+          <w:rFonts w:ascii="Times New Roman" w:eastAsia="Times New Roman" w:hAnsi="Times New Roman" w:cs="Times New Roman"/>
+          <w:kern w:val="0"/>
+          <w:sz w:val="24"/>
+          <w:szCs w:val="24"/>
+          <w:lang w:eastAsia="pt-PT"/>
+          <w14:ligatures w14:val="none"/>
+        </w:rPr>
+        <w:t xml:space="preserve"> de dados.</w:t>
+      </w:r>
+    </w:p>
+    <w:p>
+      <w:pPr>
+        <w:numPr>
+          <w:ilvl w:val="0"/>
+          <w:numId w:val="26"/>
+        </w:numPr>
         <w:spacing w:after="0" w:line="276" w:lineRule="auto"/>
         <w:outlineLvl w:val="3"/>
         <w:rPr>
@@ -7353,9 +8606,63 @@
           <w14:ligatures w14:val="none"/>
         </w:rPr>
       </w:pPr>
-    </w:p>
-    <w:p>
-      <w:pPr>
+      <w:r>
+        <w:rPr>
+          <w:rFonts w:ascii="Times New Roman" w:eastAsia="Times New Roman" w:hAnsi="Times New Roman" w:cs="Times New Roman"/>
+          <w:b/>
+          <w:bCs/>
+          <w:kern w:val="0"/>
+          <w:sz w:val="24"/>
+          <w:szCs w:val="24"/>
+          <w:lang w:eastAsia="pt-PT"/>
+          <w14:ligatures w14:val="none"/>
+        </w:rPr>
+        <w:t>Ba</w:t>
+      </w:r>
+      <w:r>
+        <w:rPr>
+          <w:rFonts w:ascii="Times New Roman" w:eastAsia="Times New Roman" w:hAnsi="Times New Roman" w:cs="Times New Roman"/>
+          <w:b/>
+          <w:bCs/>
+          <w:kern w:val="0"/>
+          <w:sz w:val="24"/>
+          <w:szCs w:val="24"/>
+          <w:lang w:eastAsia="pt-PT"/>
+          <w14:ligatures w14:val="none"/>
+        </w:rPr>
+        <w:t>se</w:t>
+      </w:r>
+      <w:r>
+        <w:rPr>
+          <w:rFonts w:ascii="Times New Roman" w:eastAsia="Times New Roman" w:hAnsi="Times New Roman" w:cs="Times New Roman"/>
+          <w:b/>
+          <w:bCs/>
+          <w:kern w:val="0"/>
+          <w:sz w:val="24"/>
+          <w:szCs w:val="24"/>
+          <w:lang w:eastAsia="pt-PT"/>
+          <w14:ligatures w14:val="none"/>
+        </w:rPr>
+        <w:t xml:space="preserve"> de Dados</w:t>
+      </w:r>
+      <w:r>
+        <w:rPr>
+          <w:rFonts w:ascii="Times New Roman" w:eastAsia="Times New Roman" w:hAnsi="Times New Roman" w:cs="Times New Roman"/>
+          <w:kern w:val="0"/>
+          <w:sz w:val="24"/>
+          <w:szCs w:val="24"/>
+          <w:lang w:eastAsia="pt-PT"/>
+          <w14:ligatures w14:val="none"/>
+        </w:rPr>
+        <w:t>:</w:t>
+      </w:r>
+    </w:p>
+    <w:p>
+      <w:pPr>
+        <w:numPr>
+          <w:ilvl w:val="1"/>
+          <w:numId w:val="26"/>
+        </w:numPr>
         <w:spacing w:after="0" w:line="276" w:lineRule="auto"/>
         <w:outlineLvl w:val="3"/>
         <w:rPr>
@@ -7367,9 +8674,46 @@
           <w14:ligatures w14:val="none"/>
         </w:rPr>
       </w:pPr>
-    </w:p>
-    <w:p>
-      <w:pPr>
+      <w:r>
+        <w:rPr>
+          <w:rFonts w:ascii="Times New Roman" w:eastAsia="Times New Roman" w:hAnsi="Times New Roman" w:cs="Times New Roman"/>
+          <w:kern w:val="0"/>
+          <w:sz w:val="24"/>
+          <w:szCs w:val="24"/>
+          <w:lang w:eastAsia="pt-PT"/>
+          <w14:ligatures w14:val="none"/>
+        </w:rPr>
+        <w:t xml:space="preserve">Contém informações sobre doações, beneficiários, voluntários, </w:t>
+      </w:r>
+      <w:r>
+        <w:rPr>
+          <w:rFonts w:ascii="Times New Roman" w:eastAsia="Times New Roman" w:hAnsi="Times New Roman" w:cs="Times New Roman"/>
+          <w:kern w:val="0"/>
+          <w:sz w:val="24"/>
+          <w:szCs w:val="24"/>
+          <w:lang w:eastAsia="pt-PT"/>
+          <w14:ligatures w14:val="none"/>
+        </w:rPr>
+        <w:t>stock</w:t>
+      </w:r>
+      <w:r>
+        <w:rPr>
+          <w:rFonts w:ascii="Times New Roman" w:eastAsia="Times New Roman" w:hAnsi="Times New Roman" w:cs="Times New Roman"/>
+          <w:kern w:val="0"/>
+          <w:sz w:val="24"/>
+          <w:szCs w:val="24"/>
+          <w:lang w:eastAsia="pt-PT"/>
+          <w14:ligatures w14:val="none"/>
+        </w:rPr>
+        <w:t xml:space="preserve"> e relatórios.</w:t>
+      </w:r>
+    </w:p>
+    <w:p>
+      <w:pPr>
+        <w:numPr>
+          <w:ilvl w:val="1"/>
+          <w:numId w:val="26"/>
+        </w:numPr>
         <w:spacing w:after="0" w:line="276" w:lineRule="auto"/>
         <w:outlineLvl w:val="3"/>
         <w:rPr>
@@ -7381,9 +8725,37 @@
           <w14:ligatures w14:val="none"/>
         </w:rPr>
       </w:pPr>
-    </w:p>
-    <w:p>
-      <w:pPr>
+      <w:r>
+        <w:rPr>
+          <w:rFonts w:ascii="Times New Roman" w:eastAsia="Times New Roman" w:hAnsi="Times New Roman" w:cs="Times New Roman"/>
+          <w:b/>
+          <w:bCs/>
+          <w:kern w:val="0"/>
+          <w:sz w:val="24"/>
+          <w:szCs w:val="24"/>
+          <w:lang w:eastAsia="pt-PT"/>
+          <w14:ligatures w14:val="none"/>
+        </w:rPr>
+        <w:t>Função</w:t>
+      </w:r>
+      <w:r>
+        <w:rPr>
+          <w:rFonts w:ascii="Times New Roman" w:eastAsia="Times New Roman" w:hAnsi="Times New Roman" w:cs="Times New Roman"/>
+          <w:kern w:val="0"/>
+          <w:sz w:val="24"/>
+          <w:szCs w:val="24"/>
+          <w:lang w:eastAsia="pt-PT"/>
+          <w14:ligatures w14:val="none"/>
+        </w:rPr>
+        <w:t>: Armazenar e recuperar os dados necessários para o funcionamento do sistema.</w:t>
+      </w:r>
+    </w:p>
+    <w:p>
+      <w:pPr>
+        <w:numPr>
+          <w:ilvl w:val="0"/>
+          <w:numId w:val="26"/>
+        </w:numPr>
         <w:spacing w:after="0" w:line="276" w:lineRule="auto"/>
         <w:outlineLvl w:val="3"/>
         <w:rPr>
@@ -7395,9 +8767,37 @@
           <w14:ligatures w14:val="none"/>
         </w:rPr>
       </w:pPr>
-    </w:p>
-    <w:p>
-      <w:pPr>
+      <w:r>
+        <w:rPr>
+          <w:rFonts w:ascii="Times New Roman" w:eastAsia="Times New Roman" w:hAnsi="Times New Roman" w:cs="Times New Roman"/>
+          <w:b/>
+          <w:bCs/>
+          <w:kern w:val="0"/>
+          <w:sz w:val="24"/>
+          <w:szCs w:val="24"/>
+          <w:lang w:eastAsia="pt-PT"/>
+          <w14:ligatures w14:val="none"/>
+        </w:rPr>
+        <w:t>API de Integração</w:t>
+      </w:r>
+      <w:r>
+        <w:rPr>
+          <w:rFonts w:ascii="Times New Roman" w:eastAsia="Times New Roman" w:hAnsi="Times New Roman" w:cs="Times New Roman"/>
+          <w:kern w:val="0"/>
+          <w:sz w:val="24"/>
+          <w:szCs w:val="24"/>
+          <w:lang w:eastAsia="pt-PT"/>
+          <w14:ligatures w14:val="none"/>
+        </w:rPr>
+        <w:t>:</w:t>
+      </w:r>
+    </w:p>
+    <w:p>
+      <w:pPr>
+        <w:numPr>
+          <w:ilvl w:val="1"/>
+          <w:numId w:val="26"/>
+        </w:numPr>
         <w:spacing w:after="0" w:line="276" w:lineRule="auto"/>
         <w:outlineLvl w:val="3"/>
         <w:rPr>
@@ -7409,9 +8809,24 @@
           <w14:ligatures w14:val="none"/>
         </w:rPr>
       </w:pPr>
-    </w:p>
-    <w:p>
-      <w:pPr>
+      <w:r>
+        <w:rPr>
+          <w:rFonts w:ascii="Times New Roman" w:eastAsia="Times New Roman" w:hAnsi="Times New Roman" w:cs="Times New Roman"/>
+          <w:kern w:val="0"/>
+          <w:sz w:val="24"/>
+          <w:szCs w:val="24"/>
+          <w:lang w:eastAsia="pt-PT"/>
+          <w14:ligatures w14:val="none"/>
+        </w:rPr>
+        <w:t>Conexão entre o sistema e serviços externos, caso sejam usados (por exemplo, APIs para análises ou automação de comunicação).</w:t>
+      </w:r>
+    </w:p>
+    <w:p>
+      <w:pPr>
+        <w:numPr>
+          <w:ilvl w:val="1"/>
+          <w:numId w:val="26"/>
+        </w:numPr>
         <w:spacing w:after="0" w:line="276" w:lineRule="auto"/>
         <w:outlineLvl w:val="3"/>
         <w:rPr>
@@ -7423,6 +8838,30 @@
           <w14:ligatures w14:val="none"/>
         </w:rPr>
       </w:pPr>
+      <w:r>
+        <w:rPr>
+          <w:rFonts w:ascii="Times New Roman" w:eastAsia="Times New Roman" w:hAnsi="Times New Roman" w:cs="Times New Roman"/>
+          <w:b/>
+          <w:bCs/>
+          <w:kern w:val="0"/>
+          <w:sz w:val="24"/>
+          <w:szCs w:val="24"/>
+          <w:lang w:eastAsia="pt-PT"/>
+          <w14:ligatures w14:val="none"/>
+        </w:rPr>
+        <w:t>Função</w:t>
+      </w:r>
+      <w:r>
+        <w:rPr>
+          <w:rFonts w:ascii="Times New Roman" w:eastAsia="Times New Roman" w:hAnsi="Times New Roman" w:cs="Times New Roman"/>
+          <w:kern w:val="0"/>
+          <w:sz w:val="24"/>
+          <w:szCs w:val="24"/>
+          <w:lang w:eastAsia="pt-PT"/>
+          <w14:ligatures w14:val="none"/>
+        </w:rPr>
+        <w:t>: Permitir integração com sistemas terceiros ou funcionalidades adicionais.</w:t>
+      </w:r>
     </w:p>
     <w:p>
       <w:pPr>
@@ -7566,6 +9005,272 @@
     </w:p>
     <w:p>
       <w:pPr>
+        <w:spacing w:after="0" w:line="276" w:lineRule="auto"/>
+        <w:outlineLvl w:val="3"/>
+        <w:rPr>
+          <w:rFonts w:ascii="Times New Roman" w:eastAsia="Times New Roman" w:hAnsi="Times New Roman" w:cs="Times New Roman"/>
+          <w:kern w:val="0"/>
+          <w:sz w:val="24"/>
+          <w:szCs w:val="24"/>
+          <w:lang w:eastAsia="pt-PT"/>
+          <w14:ligatures w14:val="none"/>
+        </w:rPr>
+      </w:pPr>
+    </w:p>
+    <w:p>
+      <w:pPr>
+        <w:spacing w:after="0" w:line="276" w:lineRule="auto"/>
+        <w:outlineLvl w:val="3"/>
+        <w:rPr>
+          <w:rFonts w:ascii="Times New Roman" w:eastAsia="Times New Roman" w:hAnsi="Times New Roman" w:cs="Times New Roman"/>
+          <w:kern w:val="0"/>
+          <w:sz w:val="24"/>
+          <w:szCs w:val="24"/>
+          <w:lang w:eastAsia="pt-PT"/>
+          <w14:ligatures w14:val="none"/>
+        </w:rPr>
+      </w:pPr>
+    </w:p>
+    <w:p>
+      <w:pPr>
+        <w:spacing w:after="0" w:line="276" w:lineRule="auto"/>
+        <w:outlineLvl w:val="3"/>
+        <w:rPr>
+          <w:rFonts w:ascii="Times New Roman" w:eastAsia="Times New Roman" w:hAnsi="Times New Roman" w:cs="Times New Roman"/>
+          <w:kern w:val="0"/>
+          <w:sz w:val="24"/>
+          <w:szCs w:val="24"/>
+          <w:lang w:eastAsia="pt-PT"/>
+          <w14:ligatures w14:val="none"/>
+        </w:rPr>
+      </w:pPr>
+    </w:p>
+    <w:p>
+      <w:pPr>
+        <w:spacing w:after="0" w:line="276" w:lineRule="auto"/>
+        <w:outlineLvl w:val="3"/>
+        <w:rPr>
+          <w:rFonts w:ascii="Times New Roman" w:eastAsia="Times New Roman" w:hAnsi="Times New Roman" w:cs="Times New Roman"/>
+          <w:kern w:val="0"/>
+          <w:sz w:val="24"/>
+          <w:szCs w:val="24"/>
+          <w:lang w:eastAsia="pt-PT"/>
+          <w14:ligatures w14:val="none"/>
+        </w:rPr>
+      </w:pPr>
+    </w:p>
+    <w:p>
+      <w:pPr>
+        <w:spacing w:after="0" w:line="276" w:lineRule="auto"/>
+        <w:outlineLvl w:val="3"/>
+        <w:rPr>
+          <w:rFonts w:ascii="Times New Roman" w:eastAsia="Times New Roman" w:hAnsi="Times New Roman" w:cs="Times New Roman"/>
+          <w:kern w:val="0"/>
+          <w:sz w:val="24"/>
+          <w:szCs w:val="24"/>
+          <w:lang w:eastAsia="pt-PT"/>
+          <w14:ligatures w14:val="none"/>
+        </w:rPr>
+      </w:pPr>
+    </w:p>
+    <w:p>
+      <w:pPr>
+        <w:spacing w:after="0" w:line="276" w:lineRule="auto"/>
+        <w:outlineLvl w:val="3"/>
+        <w:rPr>
+          <w:rFonts w:ascii="Times New Roman" w:eastAsia="Times New Roman" w:hAnsi="Times New Roman" w:cs="Times New Roman"/>
+          <w:kern w:val="0"/>
+          <w:sz w:val="24"/>
+          <w:szCs w:val="24"/>
+          <w:lang w:eastAsia="pt-PT"/>
+          <w14:ligatures w14:val="none"/>
+        </w:rPr>
+      </w:pPr>
+    </w:p>
+    <w:p>
+      <w:pPr>
+        <w:spacing w:after="0" w:line="276" w:lineRule="auto"/>
+        <w:outlineLvl w:val="3"/>
+        <w:rPr>
+          <w:rFonts w:ascii="Times New Roman" w:eastAsia="Times New Roman" w:hAnsi="Times New Roman" w:cs="Times New Roman"/>
+          <w:kern w:val="0"/>
+          <w:sz w:val="24"/>
+          <w:szCs w:val="24"/>
+          <w:lang w:eastAsia="pt-PT"/>
+          <w14:ligatures w14:val="none"/>
+        </w:rPr>
+      </w:pPr>
+    </w:p>
+    <w:p>
+      <w:pPr>
+        <w:spacing w:after="0" w:line="276" w:lineRule="auto"/>
+        <w:outlineLvl w:val="3"/>
+        <w:rPr>
+          <w:rFonts w:ascii="Times New Roman" w:eastAsia="Times New Roman" w:hAnsi="Times New Roman" w:cs="Times New Roman"/>
+          <w:kern w:val="0"/>
+          <w:sz w:val="24"/>
+          <w:szCs w:val="24"/>
+          <w:lang w:eastAsia="pt-PT"/>
+          <w14:ligatures w14:val="none"/>
+        </w:rPr>
+      </w:pPr>
+    </w:p>
+    <w:p>
+      <w:pPr>
+        <w:spacing w:after="0" w:line="276" w:lineRule="auto"/>
+        <w:outlineLvl w:val="3"/>
+        <w:rPr>
+          <w:rFonts w:ascii="Times New Roman" w:eastAsia="Times New Roman" w:hAnsi="Times New Roman" w:cs="Times New Roman"/>
+          <w:kern w:val="0"/>
+          <w:sz w:val="24"/>
+          <w:szCs w:val="24"/>
+          <w:lang w:eastAsia="pt-PT"/>
+          <w14:ligatures w14:val="none"/>
+        </w:rPr>
+      </w:pPr>
+    </w:p>
+    <w:p>
+      <w:pPr>
+        <w:spacing w:after="0" w:line="276" w:lineRule="auto"/>
+        <w:outlineLvl w:val="3"/>
+        <w:rPr>
+          <w:rFonts w:ascii="Times New Roman" w:eastAsia="Times New Roman" w:hAnsi="Times New Roman" w:cs="Times New Roman"/>
+          <w:kern w:val="0"/>
+          <w:sz w:val="24"/>
+          <w:szCs w:val="24"/>
+          <w:lang w:eastAsia="pt-PT"/>
+          <w14:ligatures w14:val="none"/>
+        </w:rPr>
+      </w:pPr>
+    </w:p>
+    <w:p>
+      <w:pPr>
+        <w:spacing w:after="0" w:line="276" w:lineRule="auto"/>
+        <w:outlineLvl w:val="3"/>
+        <w:rPr>
+          <w:rFonts w:ascii="Times New Roman" w:eastAsia="Times New Roman" w:hAnsi="Times New Roman" w:cs="Times New Roman"/>
+          <w:kern w:val="0"/>
+          <w:sz w:val="24"/>
+          <w:szCs w:val="24"/>
+          <w:lang w:eastAsia="pt-PT"/>
+          <w14:ligatures w14:val="none"/>
+        </w:rPr>
+      </w:pPr>
+    </w:p>
+    <w:p>
+      <w:pPr>
+        <w:spacing w:after="0" w:line="276" w:lineRule="auto"/>
+        <w:outlineLvl w:val="3"/>
+        <w:rPr>
+          <w:rFonts w:ascii="Times New Roman" w:eastAsia="Times New Roman" w:hAnsi="Times New Roman" w:cs="Times New Roman"/>
+          <w:kern w:val="0"/>
+          <w:sz w:val="24"/>
+          <w:szCs w:val="24"/>
+          <w:lang w:eastAsia="pt-PT"/>
+          <w14:ligatures w14:val="none"/>
+        </w:rPr>
+      </w:pPr>
+    </w:p>
+    <w:p>
+      <w:pPr>
+        <w:spacing w:after="0" w:line="276" w:lineRule="auto"/>
+        <w:outlineLvl w:val="3"/>
+        <w:rPr>
+          <w:rFonts w:ascii="Times New Roman" w:eastAsia="Times New Roman" w:hAnsi="Times New Roman" w:cs="Times New Roman"/>
+          <w:kern w:val="0"/>
+          <w:sz w:val="24"/>
+          <w:szCs w:val="24"/>
+          <w:lang w:eastAsia="pt-PT"/>
+          <w14:ligatures w14:val="none"/>
+        </w:rPr>
+      </w:pPr>
+    </w:p>
+    <w:p>
+      <w:pPr>
+        <w:spacing w:after="0" w:line="276" w:lineRule="auto"/>
+        <w:outlineLvl w:val="3"/>
+        <w:rPr>
+          <w:rFonts w:ascii="Times New Roman" w:eastAsia="Times New Roman" w:hAnsi="Times New Roman" w:cs="Times New Roman"/>
+          <w:kern w:val="0"/>
+          <w:sz w:val="24"/>
+          <w:szCs w:val="24"/>
+          <w:lang w:eastAsia="pt-PT"/>
+          <w14:ligatures w14:val="none"/>
+        </w:rPr>
+      </w:pPr>
+    </w:p>
+    <w:p>
+      <w:pPr>
+        <w:spacing w:after="0" w:line="276" w:lineRule="auto"/>
+        <w:outlineLvl w:val="3"/>
+        <w:rPr>
+          <w:rFonts w:ascii="Times New Roman" w:eastAsia="Times New Roman" w:hAnsi="Times New Roman" w:cs="Times New Roman"/>
+          <w:kern w:val="0"/>
+          <w:sz w:val="24"/>
+          <w:szCs w:val="24"/>
+          <w:lang w:eastAsia="pt-PT"/>
+          <w14:ligatures w14:val="none"/>
+        </w:rPr>
+      </w:pPr>
+    </w:p>
+    <w:p>
+      <w:pPr>
+        <w:spacing w:after="0" w:line="276" w:lineRule="auto"/>
+        <w:outlineLvl w:val="3"/>
+        <w:rPr>
+          <w:rFonts w:ascii="Times New Roman" w:eastAsia="Times New Roman" w:hAnsi="Times New Roman" w:cs="Times New Roman"/>
+          <w:kern w:val="0"/>
+          <w:sz w:val="24"/>
+          <w:szCs w:val="24"/>
+          <w:lang w:eastAsia="pt-PT"/>
+          <w14:ligatures w14:val="none"/>
+        </w:rPr>
+      </w:pPr>
+    </w:p>
+    <w:p>
+      <w:pPr>
+        <w:spacing w:after="0" w:line="276" w:lineRule="auto"/>
+        <w:outlineLvl w:val="3"/>
+        <w:rPr>
+          <w:rFonts w:ascii="Times New Roman" w:eastAsia="Times New Roman" w:hAnsi="Times New Roman" w:cs="Times New Roman"/>
+          <w:kern w:val="0"/>
+          <w:sz w:val="24"/>
+          <w:szCs w:val="24"/>
+          <w:lang w:eastAsia="pt-PT"/>
+          <w14:ligatures w14:val="none"/>
+        </w:rPr>
+      </w:pPr>
+    </w:p>
+    <w:p>
+      <w:pPr>
+        <w:spacing w:after="0" w:line="276" w:lineRule="auto"/>
+        <w:outlineLvl w:val="3"/>
+        <w:rPr>
+          <w:rFonts w:ascii="Times New Roman" w:eastAsia="Times New Roman" w:hAnsi="Times New Roman" w:cs="Times New Roman"/>
+          <w:kern w:val="0"/>
+          <w:sz w:val="24"/>
+          <w:szCs w:val="24"/>
+          <w:lang w:eastAsia="pt-PT"/>
+          <w14:ligatures w14:val="none"/>
+        </w:rPr>
+      </w:pPr>
+    </w:p>
+    <w:p>
+      <w:pPr>
+        <w:spacing w:after="0" w:line="276" w:lineRule="auto"/>
+        <w:outlineLvl w:val="3"/>
+        <w:rPr>
+          <w:rFonts w:ascii="Times New Roman" w:eastAsia="Times New Roman" w:hAnsi="Times New Roman" w:cs="Times New Roman"/>
+          <w:kern w:val="0"/>
+          <w:sz w:val="24"/>
+          <w:szCs w:val="24"/>
+          <w:lang w:eastAsia="pt-PT"/>
+          <w14:ligatures w14:val="none"/>
+        </w:rPr>
+      </w:pPr>
+    </w:p>
+    <w:p>
+      <w:pPr>
         <w:spacing w:before="100" w:beforeAutospacing="1" w:after="100" w:afterAutospacing="1" w:line="276" w:lineRule="auto"/>
         <w:outlineLvl w:val="1"/>
         <w:rPr>
@@ -7579,7 +9284,7 @@
           <w14:ligatures w14:val="none"/>
         </w:rPr>
       </w:pPr>
-      <w:bookmarkStart w:id="17" w:name="_Toc183384729"/>
+      <w:bookmarkStart w:id="21" w:name="_Toc184989717"/>
       <w:r>
         <w:rPr>
           <w:rFonts w:ascii="Times New Roman" w:eastAsia="Times New Roman" w:hAnsi="Times New Roman" w:cs="Times New Roman"/>
@@ -7592,7 +9297,7 @@
           <w14:ligatures w14:val="none"/>
         </w:rPr>
         <w:lastRenderedPageBreak/>
-        <w:t>6</w:t>
+        <w:t>7</w:t>
       </w:r>
       <w:r>
         <w:rPr>
@@ -7620,16 +9325,15 @@
         </w:rPr>
         <w:t>de Casos de Uso</w:t>
       </w:r>
-      <w:bookmarkEnd w:id="17"/>
-    </w:p>
-    <w:p>
-      <w:pPr>
-        <w:rPr>
-          <w:lang w:eastAsia="pt-PT"/>
-        </w:rPr>
-      </w:pPr>
-      <w:r>
-        <w:rPr>
+      <w:bookmarkEnd w:id="21"/>
+    </w:p>
+    <w:p>
+      <w:pPr>
+        <w:keepNext/>
+      </w:pPr>
+      <w:r>
+        <w:rPr>
+          <w:noProof/>
           <w:lang w:eastAsia="pt-PT"/>
         </w:rPr>
         <w:drawing>
@@ -7648,7 +9352,7 @@
                     <pic:cNvPicPr/>
                   </pic:nvPicPr>
                   <pic:blipFill>
-                    <a:blip r:embed="rId8"/>
+                    <a:blip r:embed="rId9"/>
                     <a:stretch>
                       <a:fillRect/>
                     </a:stretch>
@@ -7671,16 +9375,40 @@
     </w:p>
     <w:p>
       <w:pPr>
-        <w:rPr>
-          <w:lang w:eastAsia="pt-PT"/>
-        </w:rPr>
-      </w:pPr>
-      <w:r>
-        <w:rPr>
-          <w:lang w:eastAsia="pt-PT"/>
-        </w:rPr>
-        <w:t>Figura 3 – Diagrama de Casos de Uso</w:t>
-      </w:r>
+        <w:pStyle w:val="Legenda"/>
+        <w:rPr>
+          <w:lang w:eastAsia="pt-PT"/>
+        </w:rPr>
+      </w:pPr>
+      <w:bookmarkStart w:id="22" w:name="_Toc184990078"/>
+      <w:r>
+        <w:t xml:space="preserve">Figura </w:t>
+      </w:r>
+      <w:r>
+        <w:fldChar w:fldCharType="begin"/>
+      </w:r>
+      <w:r>
+        <w:instrText xml:space="preserve"> SEQ Figura \* ARABIC </w:instrText>
+      </w:r>
+      <w:r>
+        <w:fldChar w:fldCharType="separate"/>
+      </w:r>
+      <w:r>
+        <w:rPr>
+          <w:noProof/>
+        </w:rPr>
+        <w:t>4</w:t>
+      </w:r>
+      <w:r>
+        <w:fldChar w:fldCharType="end"/>
+      </w:r>
+      <w:r>
+        <w:t xml:space="preserve"> </w:t>
+      </w:r>
+      <w:r>
+        <w:t>– Diagrama de Casos de Uso</w:t>
+      </w:r>
+      <w:bookmarkEnd w:id="22"/>
     </w:p>
     <w:p>
       <w:pPr>
@@ -8295,7 +10023,7 @@
           <w14:ligatures w14:val="none"/>
         </w:rPr>
       </w:pPr>
-      <w:bookmarkStart w:id="18" w:name="_Toc183384730"/>
+      <w:bookmarkStart w:id="23" w:name="_Toc184989718"/>
       <w:r>
         <w:rPr>
           <w:rFonts w:ascii="Times New Roman" w:eastAsia="Times New Roman" w:hAnsi="Times New Roman" w:cs="Times New Roman"/>
@@ -8307,7 +10035,7 @@
           <w:lang w:eastAsia="pt-PT"/>
           <w14:ligatures w14:val="none"/>
         </w:rPr>
-        <w:t>7</w:t>
+        <w:t>8</w:t>
       </w:r>
       <w:r>
         <w:rPr>
@@ -8333,39 +10061,25 @@
           <w:lang w:eastAsia="pt-PT"/>
           <w14:ligatures w14:val="none"/>
         </w:rPr>
-        <w:t>de</w:t>
-      </w:r>
-      <w:r>
-        <w:rPr>
-          <w:rFonts w:ascii="Times New Roman" w:eastAsia="Times New Roman" w:hAnsi="Times New Roman" w:cs="Times New Roman"/>
-          <w:b/>
-          <w:bCs/>
-          <w:kern w:val="0"/>
-          <w:sz w:val="36"/>
-          <w:szCs w:val="36"/>
-          <w:lang w:eastAsia="pt-PT"/>
-          <w14:ligatures w14:val="none"/>
-        </w:rPr>
-        <w:t xml:space="preserve"> Domínio</w:t>
-      </w:r>
-      <w:bookmarkEnd w:id="18"/>
-    </w:p>
-    <w:p>
-      <w:pPr>
-        <w:rPr>
-          <w:lang w:eastAsia="pt-PT"/>
-        </w:rPr>
-      </w:pPr>
-    </w:p>
-    <w:p>
-      <w:pPr>
+        <w:t>de Domínio</w:t>
+      </w:r>
+      <w:bookmarkEnd w:id="23"/>
+    </w:p>
+    <w:p>
+      <w:pPr>
+        <w:rPr>
+          <w:lang w:eastAsia="pt-PT"/>
+        </w:rPr>
+      </w:pPr>
+    </w:p>
+    <w:p>
+      <w:pPr>
+        <w:keepNext/>
         <w:jc w:val="center"/>
-        <w:rPr>
-          <w:lang w:eastAsia="pt-PT"/>
-        </w:rPr>
-      </w:pPr>
-      <w:r>
-        <w:rPr>
+      </w:pPr>
+      <w:r>
+        <w:rPr>
+          <w:noProof/>
           <w:lang w:eastAsia="pt-PT"/>
         </w:rPr>
         <w:drawing>
@@ -8384,7 +10098,7 @@
                     <pic:cNvPicPr/>
                   </pic:nvPicPr>
                   <pic:blipFill>
-                    <a:blip r:embed="rId9"/>
+                    <a:blip r:embed="rId10"/>
                     <a:stretch>
                       <a:fillRect/>
                     </a:stretch>
@@ -8407,28 +10121,41 @@
     </w:p>
     <w:p>
       <w:pPr>
-        <w:rPr>
-          <w:rFonts w:ascii="Times New Roman" w:eastAsia="Times New Roman" w:hAnsi="Times New Roman" w:cs="Times New Roman"/>
-          <w:kern w:val="0"/>
-          <w:sz w:val="24"/>
-          <w:szCs w:val="24"/>
-          <w:lang w:eastAsia="pt-PT"/>
-          <w14:ligatures w14:val="none"/>
-        </w:rPr>
-      </w:pPr>
-      <w:r>
-        <w:rPr>
-          <w:rFonts w:ascii="Times New Roman" w:eastAsia="Times New Roman" w:hAnsi="Times New Roman" w:cs="Times New Roman"/>
-          <w:b/>
-          <w:bCs/>
-          <w:kern w:val="0"/>
-          <w:sz w:val="24"/>
-          <w:szCs w:val="24"/>
-          <w:lang w:eastAsia="pt-PT"/>
-          <w14:ligatures w14:val="none"/>
-        </w:rPr>
-        <w:t>Figura 4 – Diagrama de Domínio</w:t>
-      </w:r>
+        <w:pStyle w:val="Legenda"/>
+        <w:jc w:val="center"/>
+        <w:rPr>
+          <w:lang w:eastAsia="pt-PT"/>
+        </w:rPr>
+      </w:pPr>
+      <w:bookmarkStart w:id="24" w:name="_Toc184990079"/>
+      <w:r>
+        <w:t xml:space="preserve">Figura </w:t>
+      </w:r>
+      <w:r>
+        <w:fldChar w:fldCharType="begin"/>
+      </w:r>
+      <w:r>
+        <w:instrText xml:space="preserve"> SEQ Figura \* ARABIC </w:instrText>
+      </w:r>
+      <w:r>
+        <w:fldChar w:fldCharType="separate"/>
+      </w:r>
+      <w:r>
+        <w:rPr>
+          <w:noProof/>
+        </w:rPr>
+        <w:t>5</w:t>
+      </w:r>
+      <w:r>
+        <w:fldChar w:fldCharType="end"/>
+      </w:r>
+      <w:r>
+        <w:t xml:space="preserve"> </w:t>
+      </w:r>
+      <w:r>
+        <w:t>– Diagrama de Domínio</w:t>
+      </w:r>
+      <w:bookmarkEnd w:id="24"/>
     </w:p>
     <w:p>
       <w:pPr>
@@ -9094,7 +10821,7 @@
           <w14:ligatures w14:val="none"/>
         </w:rPr>
       </w:pPr>
-      <w:bookmarkStart w:id="19" w:name="_Toc183384731"/>
+      <w:bookmarkStart w:id="25" w:name="_Toc184989719"/>
       <w:r>
         <w:rPr>
           <w:rFonts w:ascii="Times New Roman" w:eastAsia="Times New Roman" w:hAnsi="Times New Roman" w:cs="Times New Roman"/>
@@ -9107,7 +10834,7 @@
           <w14:ligatures w14:val="none"/>
         </w:rPr>
         <w:lastRenderedPageBreak/>
-        <w:t>8</w:t>
+        <w:t>9</w:t>
       </w:r>
       <w:r>
         <w:rPr>
@@ -9135,26 +10862,18 @@
         </w:rPr>
         <w:t>Diagrama ER (Modelo Entidade-Relação)</w:t>
       </w:r>
-      <w:bookmarkEnd w:id="19"/>
-    </w:p>
-    <w:p>
-      <w:pPr>
-        <w:rPr>
-          <w:rFonts w:ascii="Times New Roman" w:eastAsia="Times New Roman" w:hAnsi="Times New Roman" w:cs="Times New Roman"/>
-          <w:b/>
-          <w:bCs/>
-          <w:kern w:val="0"/>
-          <w:sz w:val="24"/>
-          <w:szCs w:val="24"/>
-          <w:lang w:eastAsia="pt-PT"/>
-          <w14:ligatures w14:val="none"/>
-        </w:rPr>
-      </w:pPr>
-      <w:r>
-        <w:rPr>
-          <w:rFonts w:ascii="Times New Roman" w:eastAsia="Times New Roman" w:hAnsi="Times New Roman" w:cs="Times New Roman"/>
-          <w:b/>
-          <w:bCs/>
+      <w:bookmarkEnd w:id="25"/>
+    </w:p>
+    <w:p>
+      <w:pPr>
+        <w:keepNext/>
+      </w:pPr>
+      <w:r>
+        <w:rPr>
+          <w:rFonts w:ascii="Times New Roman" w:eastAsia="Times New Roman" w:hAnsi="Times New Roman" w:cs="Times New Roman"/>
+          <w:b/>
+          <w:bCs/>
+          <w:noProof/>
           <w:kern w:val="0"/>
           <w:sz w:val="24"/>
           <w:szCs w:val="24"/>
@@ -9177,7 +10896,7 @@
                     <pic:cNvPicPr/>
                   </pic:nvPicPr>
                   <pic:blipFill>
-                    <a:blip r:embed="rId10"/>
+                    <a:blip r:embed="rId11"/>
                     <a:stretch>
                       <a:fillRect/>
                     </a:stretch>
@@ -9200,28 +10919,47 @@
     </w:p>
     <w:p>
       <w:pPr>
-        <w:rPr>
-          <w:rFonts w:ascii="Times New Roman" w:eastAsia="Times New Roman" w:hAnsi="Times New Roman" w:cs="Times New Roman"/>
-          <w:kern w:val="0"/>
-          <w:sz w:val="24"/>
-          <w:szCs w:val="24"/>
-          <w:lang w:eastAsia="pt-PT"/>
-          <w14:ligatures w14:val="none"/>
-        </w:rPr>
-      </w:pPr>
-      <w:r>
-        <w:rPr>
-          <w:rFonts w:ascii="Times New Roman" w:eastAsia="Times New Roman" w:hAnsi="Times New Roman" w:cs="Times New Roman"/>
-          <w:b/>
-          <w:bCs/>
-          <w:kern w:val="0"/>
-          <w:sz w:val="24"/>
-          <w:szCs w:val="24"/>
-          <w:lang w:eastAsia="pt-PT"/>
-          <w14:ligatures w14:val="none"/>
-        </w:rPr>
-        <w:t>Figura 5 – Diagrama ER</w:t>
-      </w:r>
+        <w:pStyle w:val="Legenda"/>
+        <w:rPr>
+          <w:rFonts w:ascii="Times New Roman" w:eastAsia="Times New Roman" w:hAnsi="Times New Roman" w:cs="Times New Roman"/>
+          <w:b/>
+          <w:bCs/>
+          <w:kern w:val="0"/>
+          <w:sz w:val="24"/>
+          <w:szCs w:val="24"/>
+          <w:lang w:eastAsia="pt-PT"/>
+          <w14:ligatures w14:val="none"/>
+        </w:rPr>
+      </w:pPr>
+      <w:bookmarkStart w:id="26" w:name="_Toc184990080"/>
+      <w:r>
+        <w:t xml:space="preserve">Figura </w:t>
+      </w:r>
+      <w:r>
+        <w:fldChar w:fldCharType="begin"/>
+      </w:r>
+      <w:r>
+        <w:instrText xml:space="preserve"> SEQ Figura \* ARABIC </w:instrText>
+      </w:r>
+      <w:r>
+        <w:fldChar w:fldCharType="separate"/>
+      </w:r>
+      <w:r>
+        <w:rPr>
+          <w:noProof/>
+        </w:rPr>
+        <w:t>6</w:t>
+      </w:r>
+      <w:r>
+        <w:fldChar w:fldCharType="end"/>
+      </w:r>
+      <w:r>
+        <w:t xml:space="preserve"> </w:t>
+      </w:r>
+      <w:r>
+        <w:t>– Diagrama ER</w:t>
+      </w:r>
+      <w:bookmarkEnd w:id="26"/>
     </w:p>
     <w:p>
       <w:pPr>
@@ -9707,6 +11445,18 @@
         </w:rPr>
         <w:t xml:space="preserve"> de forma eficiente e organizada.</w:t>
       </w:r>
+    </w:p>
+    <w:p>
+      <w:pPr>
+        <w:rPr>
+          <w:rFonts w:ascii="Times New Roman" w:eastAsia="Times New Roman" w:hAnsi="Times New Roman" w:cs="Times New Roman"/>
+          <w:kern w:val="0"/>
+          <w:sz w:val="24"/>
+          <w:szCs w:val="24"/>
+          <w:lang w:eastAsia="pt-PT"/>
+          <w14:ligatures w14:val="none"/>
+        </w:rPr>
+      </w:pPr>
     </w:p>
     <w:p>
       <w:pPr>
@@ -9759,7 +11509,7 @@
           <w14:ligatures w14:val="none"/>
         </w:rPr>
       </w:pPr>
-      <w:bookmarkStart w:id="20" w:name="_Toc183384732"/>
+      <w:bookmarkStart w:id="27" w:name="_Toc184989720"/>
       <w:r>
         <w:rPr>
           <w:rFonts w:ascii="Times New Roman" w:eastAsia="Times New Roman" w:hAnsi="Times New Roman" w:cs="Times New Roman"/>
@@ -9772,7 +11522,7 @@
           <w14:ligatures w14:val="none"/>
         </w:rPr>
         <w:lastRenderedPageBreak/>
-        <w:t>9</w:t>
+        <w:t>10</w:t>
       </w:r>
       <w:r>
         <w:rPr>
@@ -9798,41 +11548,20 @@
           <w:lang w:eastAsia="pt-PT"/>
           <w14:ligatures w14:val="none"/>
         </w:rPr>
-        <w:t xml:space="preserve">de </w:t>
-      </w:r>
-      <w:r>
-        <w:rPr>
-          <w:rFonts w:ascii="Times New Roman" w:eastAsia="Times New Roman" w:hAnsi="Times New Roman" w:cs="Times New Roman"/>
-          <w:b/>
-          <w:bCs/>
-          <w:kern w:val="0"/>
-          <w:sz w:val="36"/>
-          <w:szCs w:val="36"/>
-          <w:lang w:eastAsia="pt-PT"/>
-          <w14:ligatures w14:val="none"/>
-        </w:rPr>
-        <w:t>Estados</w:t>
-      </w:r>
-      <w:bookmarkEnd w:id="20"/>
-    </w:p>
-    <w:p>
-      <w:pPr>
-        <w:rPr>
-          <w:rFonts w:ascii="Times New Roman" w:eastAsia="Times New Roman" w:hAnsi="Times New Roman" w:cs="Times New Roman"/>
-          <w:b/>
-          <w:bCs/>
-          <w:kern w:val="0"/>
-          <w:sz w:val="24"/>
-          <w:szCs w:val="24"/>
-          <w:lang w:eastAsia="pt-PT"/>
-          <w14:ligatures w14:val="none"/>
-        </w:rPr>
-      </w:pPr>
-      <w:r>
-        <w:rPr>
-          <w:rFonts w:ascii="Times New Roman" w:eastAsia="Times New Roman" w:hAnsi="Times New Roman" w:cs="Times New Roman"/>
-          <w:b/>
-          <w:bCs/>
+        <w:t>de Estados</w:t>
+      </w:r>
+      <w:bookmarkEnd w:id="27"/>
+    </w:p>
+    <w:p>
+      <w:pPr>
+        <w:keepNext/>
+      </w:pPr>
+      <w:r>
+        <w:rPr>
+          <w:rFonts w:ascii="Times New Roman" w:eastAsia="Times New Roman" w:hAnsi="Times New Roman" w:cs="Times New Roman"/>
+          <w:b/>
+          <w:bCs/>
+          <w:noProof/>
           <w:kern w:val="0"/>
           <w:sz w:val="24"/>
           <w:szCs w:val="24"/>
@@ -9855,7 +11584,7 @@
                     <pic:cNvPicPr/>
                   </pic:nvPicPr>
                   <pic:blipFill>
-                    <a:blip r:embed="rId11"/>
+                    <a:blip r:embed="rId12"/>
                     <a:stretch>
                       <a:fillRect/>
                     </a:stretch>
@@ -9878,28 +11607,47 @@
     </w:p>
     <w:p>
       <w:pPr>
-        <w:rPr>
-          <w:rFonts w:ascii="Times New Roman" w:eastAsia="Times New Roman" w:hAnsi="Times New Roman" w:cs="Times New Roman"/>
-          <w:kern w:val="0"/>
-          <w:sz w:val="24"/>
-          <w:szCs w:val="24"/>
-          <w:lang w:eastAsia="pt-PT"/>
-          <w14:ligatures w14:val="none"/>
-        </w:rPr>
-      </w:pPr>
-      <w:r>
-        <w:rPr>
-          <w:rFonts w:ascii="Times New Roman" w:eastAsia="Times New Roman" w:hAnsi="Times New Roman" w:cs="Times New Roman"/>
-          <w:b/>
-          <w:bCs/>
-          <w:kern w:val="0"/>
-          <w:sz w:val="24"/>
-          <w:szCs w:val="24"/>
-          <w:lang w:eastAsia="pt-PT"/>
-          <w14:ligatures w14:val="none"/>
-        </w:rPr>
-        <w:t>Figura 6 – Diagrama de Estados</w:t>
-      </w:r>
+        <w:pStyle w:val="Legenda"/>
+        <w:rPr>
+          <w:rFonts w:ascii="Times New Roman" w:eastAsia="Times New Roman" w:hAnsi="Times New Roman" w:cs="Times New Roman"/>
+          <w:b/>
+          <w:bCs/>
+          <w:kern w:val="0"/>
+          <w:sz w:val="24"/>
+          <w:szCs w:val="24"/>
+          <w:lang w:eastAsia="pt-PT"/>
+          <w14:ligatures w14:val="none"/>
+        </w:rPr>
+      </w:pPr>
+      <w:bookmarkStart w:id="28" w:name="_Toc184990081"/>
+      <w:r>
+        <w:t xml:space="preserve">Figura </w:t>
+      </w:r>
+      <w:r>
+        <w:fldChar w:fldCharType="begin"/>
+      </w:r>
+      <w:r>
+        <w:instrText xml:space="preserve"> SEQ Figura \* ARABIC </w:instrText>
+      </w:r>
+      <w:r>
+        <w:fldChar w:fldCharType="separate"/>
+      </w:r>
+      <w:r>
+        <w:rPr>
+          <w:noProof/>
+        </w:rPr>
+        <w:t>7</w:t>
+      </w:r>
+      <w:r>
+        <w:fldChar w:fldCharType="end"/>
+      </w:r>
+      <w:r>
+        <w:t xml:space="preserve"> </w:t>
+      </w:r>
+      <w:r>
+        <w:t>– Diagrama de Estados</w:t>
+      </w:r>
+      <w:bookmarkEnd w:id="28"/>
     </w:p>
     <w:p>
       <w:pPr>
@@ -10508,7 +12256,7 @@
           <w14:ligatures w14:val="none"/>
         </w:rPr>
       </w:pPr>
-      <w:bookmarkStart w:id="21" w:name="_Toc183384733"/>
+      <w:bookmarkStart w:id="29" w:name="_Toc184989721"/>
       <w:r>
         <w:rPr>
           <w:rFonts w:ascii="Times New Roman" w:eastAsia="Times New Roman" w:hAnsi="Times New Roman" w:cs="Times New Roman"/>
@@ -10521,7 +12269,7 @@
           <w14:ligatures w14:val="none"/>
         </w:rPr>
         <w:lastRenderedPageBreak/>
-        <w:t>10</w:t>
+        <w:t>1</w:t>
       </w:r>
       <w:r>
         <w:rPr>
@@ -10534,7 +12282,7 @@
           <w:lang w:eastAsia="pt-PT"/>
           <w14:ligatures w14:val="none"/>
         </w:rPr>
-        <w:t xml:space="preserve">. </w:t>
+        <w:t>1</w:t>
       </w:r>
       <w:r>
         <w:rPr>
@@ -10547,9 +12295,22 @@
           <w:lang w:eastAsia="pt-PT"/>
           <w14:ligatures w14:val="none"/>
         </w:rPr>
+        <w:t xml:space="preserve">. </w:t>
+      </w:r>
+      <w:r>
+        <w:rPr>
+          <w:rFonts w:ascii="Times New Roman" w:eastAsia="Times New Roman" w:hAnsi="Times New Roman" w:cs="Times New Roman"/>
+          <w:b/>
+          <w:bCs/>
+          <w:kern w:val="0"/>
+          <w:sz w:val="36"/>
+          <w:szCs w:val="36"/>
+          <w:lang w:eastAsia="pt-PT"/>
+          <w14:ligatures w14:val="none"/>
+        </w:rPr>
         <w:t>Anexos</w:t>
       </w:r>
-      <w:bookmarkEnd w:id="21"/>
+      <w:bookmarkEnd w:id="29"/>
     </w:p>
     <w:p>
       <w:pPr>
@@ -10947,7 +12708,7 @@
           <w14:ligatures w14:val="none"/>
         </w:rPr>
       </w:pPr>
-      <w:bookmarkStart w:id="22" w:name="_Toc183384734"/>
+      <w:bookmarkStart w:id="30" w:name="_Toc184989722"/>
       <w:r>
         <w:rPr>
           <w:rFonts w:ascii="Times New Roman" w:eastAsia="Times New Roman" w:hAnsi="Times New Roman" w:cs="Times New Roman"/>
@@ -10973,7 +12734,7 @@
           <w:lang w:eastAsia="pt-PT"/>
           <w14:ligatures w14:val="none"/>
         </w:rPr>
-        <w:t>1</w:t>
+        <w:t>2</w:t>
       </w:r>
       <w:r>
         <w:rPr>
@@ -11001,7 +12762,7 @@
         </w:rPr>
         <w:t>Conclusão</w:t>
       </w:r>
-      <w:bookmarkEnd w:id="22"/>
+      <w:bookmarkEnd w:id="30"/>
     </w:p>
     <w:p>
       <w:pPr>
@@ -11354,7 +13115,7 @@
           <w14:ligatures w14:val="none"/>
         </w:rPr>
       </w:pPr>
-      <w:bookmarkStart w:id="23" w:name="_Toc183384735"/>
+      <w:bookmarkStart w:id="31" w:name="_Toc184989723"/>
       <w:r>
         <w:rPr>
           <w:rFonts w:ascii="Times New Roman" w:eastAsia="Times New Roman" w:hAnsi="Times New Roman" w:cs="Times New Roman"/>
@@ -11380,7 +13141,7 @@
           <w:lang w:eastAsia="pt-PT"/>
           <w14:ligatures w14:val="none"/>
         </w:rPr>
-        <w:t>2</w:t>
+        <w:t>3</w:t>
       </w:r>
       <w:r>
         <w:rPr>
@@ -11408,55 +13169,31 @@
         </w:rPr>
         <w:t>Bibliografia</w:t>
       </w:r>
-      <w:bookmarkEnd w:id="23"/>
-    </w:p>
-    <w:p>
-      <w:pPr>
-        <w:rPr>
-          <w:rFonts w:ascii="Times New Roman" w:eastAsia="Times New Roman" w:hAnsi="Times New Roman" w:cs="Times New Roman"/>
-          <w:kern w:val="0"/>
-          <w:sz w:val="24"/>
-          <w:szCs w:val="24"/>
-          <w:lang w:eastAsia="pt-PT"/>
-          <w14:ligatures w14:val="none"/>
-        </w:rPr>
-      </w:pPr>
-      <w:r>
-        <w:rPr>
-          <w:rFonts w:ascii="Times New Roman" w:eastAsia="Times New Roman" w:hAnsi="Times New Roman" w:cs="Times New Roman"/>
-          <w:kern w:val="0"/>
-          <w:sz w:val="24"/>
-          <w:szCs w:val="24"/>
-          <w:lang w:eastAsia="pt-PT"/>
-          <w14:ligatures w14:val="none"/>
-        </w:rPr>
-        <w:t xml:space="preserve">Visual </w:t>
-      </w:r>
-      <w:proofErr w:type="spellStart"/>
-      <w:r>
-        <w:rPr>
-          <w:rFonts w:ascii="Times New Roman" w:eastAsia="Times New Roman" w:hAnsi="Times New Roman" w:cs="Times New Roman"/>
-          <w:kern w:val="0"/>
-          <w:sz w:val="24"/>
-          <w:szCs w:val="24"/>
-          <w:lang w:eastAsia="pt-PT"/>
-          <w14:ligatures w14:val="none"/>
-        </w:rPr>
-        <w:t>Paradigm</w:t>
-      </w:r>
-      <w:proofErr w:type="spellEnd"/>
-      <w:r>
-        <w:rPr>
-          <w:rFonts w:ascii="Times New Roman" w:eastAsia="Times New Roman" w:hAnsi="Times New Roman" w:cs="Times New Roman"/>
-          <w:kern w:val="0"/>
-          <w:sz w:val="24"/>
-          <w:szCs w:val="24"/>
-          <w:lang w:eastAsia="pt-PT"/>
-          <w14:ligatures w14:val="none"/>
-        </w:rPr>
-        <w:t xml:space="preserve">: </w:t>
-      </w:r>
-      <w:hyperlink r:id="rId12" w:tgtFrame="_new" w:history="1">
+      <w:bookmarkEnd w:id="31"/>
+    </w:p>
+    <w:p>
+      <w:pPr>
+        <w:rPr>
+          <w:rFonts w:ascii="Times New Roman" w:eastAsia="Times New Roman" w:hAnsi="Times New Roman" w:cs="Times New Roman"/>
+          <w:kern w:val="0"/>
+          <w:sz w:val="24"/>
+          <w:szCs w:val="24"/>
+          <w:lang w:eastAsia="pt-PT"/>
+          <w14:ligatures w14:val="none"/>
+        </w:rPr>
+      </w:pPr>
+      <w:r>
+        <w:rPr>
+          <w:rFonts w:ascii="Times New Roman" w:eastAsia="Times New Roman" w:hAnsi="Times New Roman" w:cs="Times New Roman"/>
+          <w:kern w:val="0"/>
+          <w:sz w:val="24"/>
+          <w:szCs w:val="24"/>
+          <w:lang w:eastAsia="pt-PT"/>
+          <w14:ligatures w14:val="none"/>
+        </w:rPr>
+        <w:t xml:space="preserve">Visual Paradigm: </w:t>
+      </w:r>
+      <w:hyperlink r:id="rId13" w:tgtFrame="_new" w:history="1">
         <w:r>
           <w:rPr>
             <w:rFonts w:ascii="Times New Roman" w:eastAsia="Times New Roman" w:hAnsi="Times New Roman" w:cs="Times New Roman"/>
@@ -11481,56 +13218,9 @@
           <w14:ligatures w14:val="none"/>
         </w:rPr>
         <w:br/>
-      </w:r>
-      <w:proofErr w:type="spellStart"/>
-      <w:r>
-        <w:rPr>
-          <w:rFonts w:ascii="Times New Roman" w:eastAsia="Times New Roman" w:hAnsi="Times New Roman" w:cs="Times New Roman"/>
-          <w:kern w:val="0"/>
-          <w:sz w:val="24"/>
-          <w:szCs w:val="24"/>
-          <w:lang w:eastAsia="pt-PT"/>
-          <w14:ligatures w14:val="none"/>
-        </w:rPr>
-        <w:t>Kotlin</w:t>
-      </w:r>
-      <w:proofErr w:type="spellEnd"/>
-      <w:r>
-        <w:rPr>
-          <w:rFonts w:ascii="Times New Roman" w:eastAsia="Times New Roman" w:hAnsi="Times New Roman" w:cs="Times New Roman"/>
-          <w:kern w:val="0"/>
-          <w:sz w:val="24"/>
-          <w:szCs w:val="24"/>
-          <w:lang w:eastAsia="pt-PT"/>
-          <w14:ligatures w14:val="none"/>
-        </w:rPr>
-        <w:t xml:space="preserve"> </w:t>
-      </w:r>
-      <w:proofErr w:type="spellStart"/>
-      <w:r>
-        <w:rPr>
-          <w:rFonts w:ascii="Times New Roman" w:eastAsia="Times New Roman" w:hAnsi="Times New Roman" w:cs="Times New Roman"/>
-          <w:kern w:val="0"/>
-          <w:sz w:val="24"/>
-          <w:szCs w:val="24"/>
-          <w:lang w:eastAsia="pt-PT"/>
-          <w14:ligatures w14:val="none"/>
-        </w:rPr>
-        <w:t>Documentation</w:t>
-      </w:r>
-      <w:proofErr w:type="spellEnd"/>
-      <w:r>
-        <w:rPr>
-          <w:rFonts w:ascii="Times New Roman" w:eastAsia="Times New Roman" w:hAnsi="Times New Roman" w:cs="Times New Roman"/>
-          <w:kern w:val="0"/>
-          <w:sz w:val="24"/>
-          <w:szCs w:val="24"/>
-          <w:lang w:eastAsia="pt-PT"/>
-          <w14:ligatures w14:val="none"/>
-        </w:rPr>
-        <w:t xml:space="preserve">: </w:t>
-      </w:r>
-      <w:hyperlink r:id="rId13" w:tgtFrame="_new" w:history="1">
+        <w:t xml:space="preserve">Kotlin Documentation: </w:t>
+      </w:r>
+      <w:hyperlink r:id="rId14" w:tgtFrame="_new" w:history="1">
         <w:r>
           <w:rPr>
             <w:rFonts w:ascii="Times New Roman" w:eastAsia="Times New Roman" w:hAnsi="Times New Roman" w:cs="Times New Roman"/>
@@ -13581,6 +15271,123 @@
     </w:lvl>
   </w:abstractNum>
   <w:abstractNum w:abstractNumId="14" w15:restartNumberingAfterBreak="0">
+    <w:nsid w:val="58811EBB"/>
+    <w:multiLevelType w:val="multilevel"/>
+    <w:tmpl w:val="62B67B0A"/>
+    <w:lvl w:ilvl="0">
+      <w:start w:val="1"/>
+      <w:numFmt w:val="decimal"/>
+      <w:lvlText w:val="%1."/>
+      <w:lvlJc w:val="left"/>
+      <w:pPr>
+        <w:tabs>
+          <w:tab w:val="num" w:pos="720"/>
+        </w:tabs>
+        <w:ind w:left="720" w:hanging="360"/>
+      </w:pPr>
+    </w:lvl>
+    <w:lvl w:ilvl="1">
+      <w:start w:val="1"/>
+      <w:numFmt w:val="bullet"/>
+      <w:lvlText w:val="o"/>
+      <w:lvlJc w:val="left"/>
+      <w:pPr>
+        <w:tabs>
+          <w:tab w:val="num" w:pos="1440"/>
+        </w:tabs>
+        <w:ind w:left="1440" w:hanging="360"/>
+      </w:pPr>
+      <w:rPr>
+        <w:rFonts w:ascii="Courier New" w:hAnsi="Courier New" w:hint="default"/>
+        <w:sz w:val="20"/>
+      </w:rPr>
+    </w:lvl>
+    <w:lvl w:ilvl="2" w:tentative="1">
+      <w:start w:val="1"/>
+      <w:numFmt w:val="decimal"/>
+      <w:lvlText w:val="%3."/>
+      <w:lvlJc w:val="left"/>
+      <w:pPr>
+        <w:tabs>
+          <w:tab w:val="num" w:pos="2160"/>
+        </w:tabs>
+        <w:ind w:left="2160" w:hanging="360"/>
+      </w:pPr>
+    </w:lvl>
+    <w:lvl w:ilvl="3" w:tentative="1">
+      <w:start w:val="1"/>
+      <w:numFmt w:val="decimal"/>
+      <w:lvlText w:val="%4."/>
+      <w:lvlJc w:val="left"/>
+      <w:pPr>
+        <w:tabs>
+          <w:tab w:val="num" w:pos="2880"/>
+        </w:tabs>
+        <w:ind w:left="2880" w:hanging="360"/>
+      </w:pPr>
+    </w:lvl>
+    <w:lvl w:ilvl="4" w:tentative="1">
+      <w:start w:val="1"/>
+      <w:numFmt w:val="decimal"/>
+      <w:lvlText w:val="%5."/>
+      <w:lvlJc w:val="left"/>
+      <w:pPr>
+        <w:tabs>
+          <w:tab w:val="num" w:pos="3600"/>
+        </w:tabs>
+        <w:ind w:left="3600" w:hanging="360"/>
+      </w:pPr>
+    </w:lvl>
+    <w:lvl w:ilvl="5" w:tentative="1">
+      <w:start w:val="1"/>
+      <w:numFmt w:val="decimal"/>
+      <w:lvlText w:val="%6."/>
+      <w:lvlJc w:val="left"/>
+      <w:pPr>
+        <w:tabs>
+          <w:tab w:val="num" w:pos="4320"/>
+        </w:tabs>
+        <w:ind w:left="4320" w:hanging="360"/>
+      </w:pPr>
+    </w:lvl>
+    <w:lvl w:ilvl="6" w:tentative="1">
+      <w:start w:val="1"/>
+      <w:numFmt w:val="decimal"/>
+      <w:lvlText w:val="%7."/>
+      <w:lvlJc w:val="left"/>
+      <w:pPr>
+        <w:tabs>
+          <w:tab w:val="num" w:pos="5040"/>
+        </w:tabs>
+        <w:ind w:left="5040" w:hanging="360"/>
+      </w:pPr>
+    </w:lvl>
+    <w:lvl w:ilvl="7" w:tentative="1">
+      <w:start w:val="1"/>
+      <w:numFmt w:val="decimal"/>
+      <w:lvlText w:val="%8."/>
+      <w:lvlJc w:val="left"/>
+      <w:pPr>
+        <w:tabs>
+          <w:tab w:val="num" w:pos="5760"/>
+        </w:tabs>
+        <w:ind w:left="5760" w:hanging="360"/>
+      </w:pPr>
+    </w:lvl>
+    <w:lvl w:ilvl="8" w:tentative="1">
+      <w:start w:val="1"/>
+      <w:numFmt w:val="decimal"/>
+      <w:lvlText w:val="%9."/>
+      <w:lvlJc w:val="left"/>
+      <w:pPr>
+        <w:tabs>
+          <w:tab w:val="num" w:pos="6480"/>
+        </w:tabs>
+        <w:ind w:left="6480" w:hanging="360"/>
+      </w:pPr>
+    </w:lvl>
+  </w:abstractNum>
+  <w:abstractNum w:abstractNumId="15" w15:restartNumberingAfterBreak="0">
     <w:nsid w:val="5F4D4B06"/>
     <w:multiLevelType w:val="multilevel"/>
     <w:tmpl w:val="CDCEF3F4"/>
@@ -13729,7 +15536,7 @@
       </w:rPr>
     </w:lvl>
   </w:abstractNum>
-  <w:abstractNum w:abstractNumId="15" w15:restartNumberingAfterBreak="0">
+  <w:abstractNum w:abstractNumId="16" w15:restartNumberingAfterBreak="0">
     <w:nsid w:val="602C50CB"/>
     <w:multiLevelType w:val="multilevel"/>
     <w:tmpl w:val="61F68FAA"/>
@@ -13878,7 +15685,7 @@
       </w:rPr>
     </w:lvl>
   </w:abstractNum>
-  <w:abstractNum w:abstractNumId="16" w15:restartNumberingAfterBreak="0">
+  <w:abstractNum w:abstractNumId="17" w15:restartNumberingAfterBreak="0">
     <w:nsid w:val="6274440A"/>
     <w:multiLevelType w:val="multilevel"/>
     <w:tmpl w:val="CA62C05E"/>
@@ -14027,7 +15834,7 @@
       </w:rPr>
     </w:lvl>
   </w:abstractNum>
-  <w:abstractNum w:abstractNumId="17" w15:restartNumberingAfterBreak="0">
+  <w:abstractNum w:abstractNumId="18" w15:restartNumberingAfterBreak="0">
     <w:nsid w:val="62E822FF"/>
     <w:multiLevelType w:val="multilevel"/>
     <w:tmpl w:val="8C0AC85C"/>
@@ -14176,7 +15983,7 @@
       </w:rPr>
     </w:lvl>
   </w:abstractNum>
-  <w:abstractNum w:abstractNumId="18" w15:restartNumberingAfterBreak="0">
+  <w:abstractNum w:abstractNumId="19" w15:restartNumberingAfterBreak="0">
     <w:nsid w:val="63D521CB"/>
     <w:multiLevelType w:val="multilevel"/>
     <w:tmpl w:val="470E387A"/>
@@ -14325,7 +16132,7 @@
       </w:rPr>
     </w:lvl>
   </w:abstractNum>
-  <w:abstractNum w:abstractNumId="19" w15:restartNumberingAfterBreak="0">
+  <w:abstractNum w:abstractNumId="20" w15:restartNumberingAfterBreak="0">
     <w:nsid w:val="665D399D"/>
     <w:multiLevelType w:val="multilevel"/>
     <w:tmpl w:val="D62A835C"/>
@@ -14470,7 +16277,7 @@
       </w:rPr>
     </w:lvl>
   </w:abstractNum>
-  <w:abstractNum w:abstractNumId="20" w15:restartNumberingAfterBreak="0">
+  <w:abstractNum w:abstractNumId="21" w15:restartNumberingAfterBreak="0">
     <w:nsid w:val="679C068D"/>
     <w:multiLevelType w:val="multilevel"/>
     <w:tmpl w:val="FE9ADD4A"/>
@@ -14583,7 +16390,7 @@
       </w:pPr>
     </w:lvl>
   </w:abstractNum>
-  <w:abstractNum w:abstractNumId="21" w15:restartNumberingAfterBreak="0">
+  <w:abstractNum w:abstractNumId="22" w15:restartNumberingAfterBreak="0">
     <w:nsid w:val="6BDD42F5"/>
     <w:multiLevelType w:val="multilevel"/>
     <w:tmpl w:val="F7DC65A0"/>
@@ -14732,7 +16539,7 @@
       </w:rPr>
     </w:lvl>
   </w:abstractNum>
-  <w:abstractNum w:abstractNumId="22" w15:restartNumberingAfterBreak="0">
+  <w:abstractNum w:abstractNumId="23" w15:restartNumberingAfterBreak="0">
     <w:nsid w:val="710F1A8B"/>
     <w:multiLevelType w:val="multilevel"/>
     <w:tmpl w:val="E96A3422"/>
@@ -14881,7 +16688,7 @@
       </w:rPr>
     </w:lvl>
   </w:abstractNum>
-  <w:abstractNum w:abstractNumId="23" w15:restartNumberingAfterBreak="0">
+  <w:abstractNum w:abstractNumId="24" w15:restartNumberingAfterBreak="0">
     <w:nsid w:val="74BA4B80"/>
     <w:multiLevelType w:val="multilevel"/>
     <w:tmpl w:val="564ADF18"/>
@@ -15030,7 +16837,7 @@
       </w:rPr>
     </w:lvl>
   </w:abstractNum>
-  <w:abstractNum w:abstractNumId="24" w15:restartNumberingAfterBreak="0">
+  <w:abstractNum w:abstractNumId="25" w15:restartNumberingAfterBreak="0">
     <w:nsid w:val="79FE5FB1"/>
     <w:multiLevelType w:val="multilevel"/>
     <w:tmpl w:val="BF0490EE"/>
@@ -15148,19 +16955,19 @@
     </w:lvl>
   </w:abstractNum>
   <w:num w:numId="1" w16cid:durableId="2041584140">
-    <w:abstractNumId w:val="20"/>
+    <w:abstractNumId w:val="21"/>
   </w:num>
   <w:num w:numId="2" w16cid:durableId="1065833637">
     <w:abstractNumId w:val="7"/>
   </w:num>
   <w:num w:numId="3" w16cid:durableId="774979110">
-    <w:abstractNumId w:val="23"/>
+    <w:abstractNumId w:val="24"/>
   </w:num>
   <w:num w:numId="4" w16cid:durableId="392657983">
-    <w:abstractNumId w:val="21"/>
+    <w:abstractNumId w:val="22"/>
   </w:num>
   <w:num w:numId="5" w16cid:durableId="1935897274">
-    <w:abstractNumId w:val="17"/>
+    <w:abstractNumId w:val="18"/>
   </w:num>
   <w:num w:numId="6" w16cid:durableId="973485967">
     <w:abstractNumId w:val="3"/>
@@ -15172,16 +16979,16 @@
     <w:abstractNumId w:val="11"/>
   </w:num>
   <w:num w:numId="9" w16cid:durableId="706104257">
-    <w:abstractNumId w:val="22"/>
+    <w:abstractNumId w:val="23"/>
   </w:num>
   <w:num w:numId="10" w16cid:durableId="1057555449">
-    <w:abstractNumId w:val="14"/>
+    <w:abstractNumId w:val="15"/>
   </w:num>
   <w:num w:numId="11" w16cid:durableId="1137800238">
     <w:abstractNumId w:val="2"/>
   </w:num>
   <w:num w:numId="12" w16cid:durableId="163788735">
-    <w:abstractNumId w:val="18"/>
+    <w:abstractNumId w:val="19"/>
   </w:num>
   <w:num w:numId="13" w16cid:durableId="887643319">
     <w:abstractNumId w:val="12"/>
@@ -15199,13 +17006,13 @@
     <w:abstractNumId w:val="13"/>
   </w:num>
   <w:num w:numId="18" w16cid:durableId="2123760012">
-    <w:abstractNumId w:val="19"/>
+    <w:abstractNumId w:val="20"/>
   </w:num>
   <w:num w:numId="19" w16cid:durableId="53893993">
     <w:abstractNumId w:val="6"/>
   </w:num>
   <w:num w:numId="20" w16cid:durableId="1383405474">
-    <w:abstractNumId w:val="24"/>
+    <w:abstractNumId w:val="25"/>
   </w:num>
   <w:num w:numId="21" w16cid:durableId="180633060">
     <w:abstractNumId w:val="0"/>
@@ -15214,13 +17021,16 @@
     <w:abstractNumId w:val="10"/>
   </w:num>
   <w:num w:numId="23" w16cid:durableId="722753807">
-    <w:abstractNumId w:val="16"/>
+    <w:abstractNumId w:val="17"/>
   </w:num>
   <w:num w:numId="24" w16cid:durableId="83964591">
-    <w:abstractNumId w:val="15"/>
+    <w:abstractNumId w:val="16"/>
   </w:num>
   <w:num w:numId="25" w16cid:durableId="1444151553">
     <w:abstractNumId w:val="5"/>
+  </w:num>
+  <w:num w:numId="26" w16cid:durableId="1230264207">
+    <w:abstractNumId w:val="14"/>
   </w:num>
 </w:numbering>
 </file>
@@ -16253,6 +18063,36 @@
       <w:u w:val="single"/>
     </w:rPr>
   </w:style>
+  <w:style w:type="paragraph" w:styleId="Legenda">
+    <w:name w:val="caption"/>
+    <w:basedOn w:val="Normal"/>
+    <w:next w:val="Normal"/>
+    <w:uiPriority w:val="35"/>
+    <w:unhideWhenUsed/>
+    <w:qFormat/>
+    <w:rsid w:val="00026DD8"/>
+    <w:pPr>
+      <w:spacing w:after="200" w:line="240" w:lineRule="auto"/>
+    </w:pPr>
+    <w:rPr>
+      <w:i/>
+      <w:iCs/>
+      <w:color w:val="0E2841" w:themeColor="text2"/>
+      <w:sz w:val="18"/>
+      <w:szCs w:val="18"/>
+    </w:rPr>
+  </w:style>
+  <w:style w:type="paragraph" w:styleId="ndicedeilustraes">
+    <w:name w:val="table of figures"/>
+    <w:basedOn w:val="Normal"/>
+    <w:next w:val="Normal"/>
+    <w:uiPriority w:val="99"/>
+    <w:unhideWhenUsed/>
+    <w:rsid w:val="00026DD8"/>
+    <w:pPr>
+      <w:spacing w:after="0"/>
+    </w:pPr>
+  </w:style>
 </w:styles>
 </file>
 

</xml_diff>